<commit_message>
Added content to PRELIMNOTES.docx and Prelims.txt
</commit_message>
<xml_diff>
--- a/PRELIMS/PRELIMNOTES.docx
+++ b/PRELIMS/PRELIMNOTES.docx
@@ -1,6 +1,6 @@
 
 <file path=word/document.xml><?xml version="1.0" encoding="utf-8"?>
-<w:document xmlns:wpc="http://schemas.microsoft.com/office/word/2010/wordprocessingCanvas" xmlns:cx="http://schemas.microsoft.com/office/drawing/2014/chartex" xmlns:cx1="http://schemas.microsoft.com/office/drawing/2015/9/8/chartex" xmlns:cx2="http://schemas.microsoft.com/office/drawing/2015/10/21/chartex" xmlns:cx3="http://schemas.microsoft.com/office/drawing/2016/5/9/chartex" xmlns:cx4="http://schemas.microsoft.com/office/drawing/2016/5/10/chartex" xmlns:cx5="http://schemas.microsoft.com/office/drawing/2016/5/11/chartex" xmlns:mc="http://schemas.openxmlformats.org/markup-compatibility/2006" xmlns:o="urn:schemas-microsoft-com:office:office" xmlns:r="http://schemas.openxmlformats.org/officeDocument/2006/relationships" xmlns:m="http://schemas.openxmlformats.org/officeDocument/2006/math" xmlns:v="urn:schemas-microsoft-com:vml" xmlns:wp14="http://schemas.microsoft.com/office/word/2010/wordprocessingDrawing" xmlns:wp="http://schemas.openxmlformats.org/drawingml/2006/wordprocessingDrawing" xmlns:w10="urn:schemas-microsoft-com:office:word" xmlns:w="http://schemas.openxmlformats.org/wordprocessingml/2006/main" xmlns:w14="http://schemas.microsoft.com/office/word/2010/wordml" xmlns:w15="http://schemas.microsoft.com/office/word/2012/wordml" xmlns:w16se="http://schemas.microsoft.com/office/word/2015/wordml/symex" xmlns:wpg="http://schemas.microsoft.com/office/word/2010/wordprocessingGroup" xmlns:wpi="http://schemas.microsoft.com/office/word/2010/wordprocessingInk" xmlns:wne="http://schemas.microsoft.com/office/word/2006/wordml" xmlns:wps="http://schemas.microsoft.com/office/word/2010/wordprocessingShape" mc:Ignorable="w14 w15 w16se wp14">
+<w:document xmlns:wpc="http://schemas.microsoft.com/office/word/2010/wordprocessingCanvas" xmlns:mc="http://schemas.openxmlformats.org/markup-compatibility/2006" xmlns:o="urn:schemas-microsoft-com:office:office" xmlns:r="http://schemas.openxmlformats.org/officeDocument/2006/relationships" xmlns:m="http://schemas.openxmlformats.org/officeDocument/2006/math" xmlns:v="urn:schemas-microsoft-com:vml" xmlns:wp14="http://schemas.microsoft.com/office/word/2010/wordprocessingDrawing" xmlns:wp="http://schemas.openxmlformats.org/drawingml/2006/wordprocessingDrawing" xmlns:w10="urn:schemas-microsoft-com:office:word" xmlns:w="http://schemas.openxmlformats.org/wordprocessingml/2006/main" xmlns:w14="http://schemas.microsoft.com/office/word/2010/wordml" xmlns:w15="http://schemas.microsoft.com/office/word/2012/wordml" xmlns:wpg="http://schemas.microsoft.com/office/word/2010/wordprocessingGroup" xmlns:wpi="http://schemas.microsoft.com/office/word/2010/wordprocessingInk" xmlns:wne="http://schemas.microsoft.com/office/word/2006/wordml" xmlns:wps="http://schemas.microsoft.com/office/word/2010/wordprocessingShape" mc:Ignorable="w14 w15 wp14">
   <w:body>
     <w:p>
       <w:r>
@@ -73,18 +73,18 @@
         <w:t xml:space="preserve">- </w:t>
       </w:r>
       <w:proofErr w:type="spellStart"/>
+      <w:proofErr w:type="gramStart"/>
       <w:r>
         <w:t>hierarcy</w:t>
       </w:r>
       <w:proofErr w:type="spellEnd"/>
+      <w:proofErr w:type="gramEnd"/>
       <w:r>
         <w:t xml:space="preserve">, </w:t>
       </w:r>
-      <w:proofErr w:type="spellStart"/>
-      <w:r>
-        <w:t>infrasturcture</w:t>
-      </w:r>
-      <w:proofErr w:type="spellEnd"/>
+      <w:r>
+        <w:t>infrastructure</w:t>
+      </w:r>
     </w:p>
     <w:p>
       <w:r>
@@ -3741,6 +3741,49 @@
         <w:ind w:left="1440"/>
       </w:pPr>
     </w:p>
+    <w:p/>
+    <w:p>
+      <w:r>
+        <w:lastRenderedPageBreak/>
+        <w:t>The Internet</w:t>
+      </w:r>
+    </w:p>
+    <w:p>
+      <w:r>
+        <w:tab/>
+        <w:t xml:space="preserve">Internet is global network of networks, means it is a global network that millions or billions of computers are connecting to each other to exchange data, information and many more. Internet is decentralized or it’s independent, because each computer or host that is linked to the network is independently working as its own. It operates specific local services that will be available globally and others may connect to it. </w:t>
+      </w:r>
+    </w:p>
+    <w:p>
+      <w:r>
+        <w:tab/>
+        <w:t xml:space="preserve">There are many theories and claims about the origin of the internet. One of the theories said that the very first packet switching exchange was on October 29, 1969 of the ARPANET which led by professor Leonard </w:t>
+      </w:r>
+      <w:proofErr w:type="spellStart"/>
+      <w:r>
+        <w:t>Kleinrock</w:t>
+      </w:r>
+      <w:proofErr w:type="spellEnd"/>
+      <w:r>
+        <w:t xml:space="preserve">. It was said that there are 4 computers that were linked together in different places. The Second theory was creation of the TCP/IP which is a backbone protocol that was developed by Vinton Cerf and other members of a networking group in 1970’s in California. It was developed to solve problems of ARPANET on the linking of computers. This theory states that the beginning of the internet was the meeting and development of the TCP and the discussion of the problems about the interconnecting multiple packet networks. The third theory was originated to the origins of Telco. Kim </w:t>
+      </w:r>
+      <w:proofErr w:type="spellStart"/>
+      <w:r>
+        <w:t>Veltman</w:t>
+      </w:r>
+      <w:proofErr w:type="spellEnd"/>
+      <w:r>
+        <w:t xml:space="preserve"> said that the very first digital transmission and switching was made by the AT&amp;T Bell Labs in 1962 (nethistory.info, 2004). There are many more claims of theories on the origin of the Internet and it is still on examination.</w:t>
+      </w:r>
+    </w:p>
+    <w:p>
+      <w:r>
+        <w:t xml:space="preserve">Reference: </w:t>
+      </w:r>
+      <w:r>
+        <w:t>http://www.nethistory.info/History%20of%20the%20Internet/origins.html</w:t>
+      </w:r>
+    </w:p>
     <w:p>
       <w:bookmarkStart w:id="0" w:name="_GoBack"/>
       <w:bookmarkEnd w:id="0"/>
@@ -3756,7 +3799,7 @@
 </file>
 
 <file path=word/numbering.xml><?xml version="1.0" encoding="utf-8"?>
-<w:numbering xmlns:wpc="http://schemas.microsoft.com/office/word/2010/wordprocessingCanvas" xmlns:cx="http://schemas.microsoft.com/office/drawing/2014/chartex" xmlns:cx1="http://schemas.microsoft.com/office/drawing/2015/9/8/chartex" xmlns:cx2="http://schemas.microsoft.com/office/drawing/2015/10/21/chartex" xmlns:cx3="http://schemas.microsoft.com/office/drawing/2016/5/9/chartex" xmlns:cx4="http://schemas.microsoft.com/office/drawing/2016/5/10/chartex" xmlns:cx5="http://schemas.microsoft.com/office/drawing/2016/5/11/chartex" xmlns:mc="http://schemas.openxmlformats.org/markup-compatibility/2006" xmlns:o="urn:schemas-microsoft-com:office:office" xmlns:r="http://schemas.openxmlformats.org/officeDocument/2006/relationships" xmlns:m="http://schemas.openxmlformats.org/officeDocument/2006/math" xmlns:v="urn:schemas-microsoft-com:vml" xmlns:wp14="http://schemas.microsoft.com/office/word/2010/wordprocessingDrawing" xmlns:wp="http://schemas.openxmlformats.org/drawingml/2006/wordprocessingDrawing" xmlns:w10="urn:schemas-microsoft-com:office:word" xmlns:w="http://schemas.openxmlformats.org/wordprocessingml/2006/main" xmlns:w14="http://schemas.microsoft.com/office/word/2010/wordml" xmlns:w15="http://schemas.microsoft.com/office/word/2012/wordml" xmlns:w16se="http://schemas.microsoft.com/office/word/2015/wordml/symex" xmlns:wpg="http://schemas.microsoft.com/office/word/2010/wordprocessingGroup" xmlns:wpi="http://schemas.microsoft.com/office/word/2010/wordprocessingInk" xmlns:wne="http://schemas.microsoft.com/office/word/2006/wordml" xmlns:wps="http://schemas.microsoft.com/office/word/2010/wordprocessingShape" mc:Ignorable="w14 w15 w16se wp14">
+<w:numbering xmlns:wpc="http://schemas.microsoft.com/office/word/2010/wordprocessingCanvas" xmlns:mc="http://schemas.openxmlformats.org/markup-compatibility/2006" xmlns:o="urn:schemas-microsoft-com:office:office" xmlns:r="http://schemas.openxmlformats.org/officeDocument/2006/relationships" xmlns:m="http://schemas.openxmlformats.org/officeDocument/2006/math" xmlns:v="urn:schemas-microsoft-com:vml" xmlns:wp14="http://schemas.microsoft.com/office/word/2010/wordprocessingDrawing" xmlns:wp="http://schemas.openxmlformats.org/drawingml/2006/wordprocessingDrawing" xmlns:w10="urn:schemas-microsoft-com:office:word" xmlns:w="http://schemas.openxmlformats.org/wordprocessingml/2006/main" xmlns:w14="http://schemas.microsoft.com/office/word/2010/wordml" xmlns:w15="http://schemas.microsoft.com/office/word/2012/wordml" xmlns:wpg="http://schemas.microsoft.com/office/word/2010/wordprocessingGroup" xmlns:wpi="http://schemas.microsoft.com/office/word/2010/wordprocessingInk" xmlns:wne="http://schemas.microsoft.com/office/word/2006/wordml" xmlns:wps="http://schemas.microsoft.com/office/word/2010/wordprocessingShape" mc:Ignorable="w14 w15 wp14">
   <w:abstractNum w:abstractNumId="0" w15:restartNumberingAfterBreak="0">
     <w:nsid w:val="FFFFFF89"/>
     <w:multiLevelType w:val="singleLevel"/>
@@ -7033,7 +7076,7 @@
 </file>
 
 <file path=word/styles.xml><?xml version="1.0" encoding="utf-8"?>
-<w:styles xmlns:mc="http://schemas.openxmlformats.org/markup-compatibility/2006" xmlns:r="http://schemas.openxmlformats.org/officeDocument/2006/relationships" xmlns:w="http://schemas.openxmlformats.org/wordprocessingml/2006/main" xmlns:w14="http://schemas.microsoft.com/office/word/2010/wordml" xmlns:w15="http://schemas.microsoft.com/office/word/2012/wordml" xmlns:w16se="http://schemas.microsoft.com/office/word/2015/wordml/symex" mc:Ignorable="w14 w15 w16se">
+<w:styles xmlns:mc="http://schemas.openxmlformats.org/markup-compatibility/2006" xmlns:r="http://schemas.openxmlformats.org/officeDocument/2006/relationships" xmlns:w="http://schemas.openxmlformats.org/wordprocessingml/2006/main" xmlns:w14="http://schemas.microsoft.com/office/word/2010/wordml" xmlns:w15="http://schemas.microsoft.com/office/word/2012/wordml" mc:Ignorable="w14 w15">
   <w:docDefaults>
     <w:rPrDefault>
       <w:rPr>
@@ -7049,7 +7092,7 @@
       </w:pPr>
     </w:pPrDefault>
   </w:docDefaults>
-  <w:latentStyles w:defLockedState="0" w:defUIPriority="99" w:defSemiHidden="0" w:defUnhideWhenUsed="0" w:defQFormat="0" w:count="374">
+  <w:latentStyles w:defLockedState="0" w:defUIPriority="99" w:defSemiHidden="0" w:defUnhideWhenUsed="0" w:defQFormat="0" w:count="371">
     <w:lsdException w:name="Normal" w:uiPriority="0" w:qFormat="1"/>
     <w:lsdException w:name="heading 1" w:uiPriority="9" w:qFormat="1"/>
     <w:lsdException w:name="heading 2" w:semiHidden="1" w:uiPriority="9" w:unhideWhenUsed="1" w:qFormat="1"/>
@@ -7421,9 +7464,6 @@
     <w:lsdException w:name="List Table 5 Dark Accent 6" w:uiPriority="50"/>
     <w:lsdException w:name="List Table 6 Colorful Accent 6" w:uiPriority="51"/>
     <w:lsdException w:name="List Table 7 Colorful Accent 6" w:uiPriority="52"/>
-    <w:lsdException w:name="Mention" w:semiHidden="1" w:unhideWhenUsed="1"/>
-    <w:lsdException w:name="Smart Hyperlink" w:semiHidden="1" w:unhideWhenUsed="1"/>
-    <w:lsdException w:name="Hashtag" w:semiHidden="1" w:unhideWhenUsed="1"/>
   </w:latentStyles>
   <w:style w:type="paragraph" w:default="1" w:styleId="Normal">
     <w:name w:val="Normal"/>
@@ -7818,7 +7858,7 @@
 </file>
 
 <file path=customXml/itemProps1.xml><?xml version="1.0" encoding="utf-8"?>
-<ds:datastoreItem xmlns:ds="http://schemas.openxmlformats.org/officeDocument/2006/customXml" ds:itemID="{51C4DBFA-3741-4D75-BBC2-8E4EDCF31271}">
+<ds:datastoreItem xmlns:ds="http://schemas.openxmlformats.org/officeDocument/2006/customXml" ds:itemID="{8D3D51A3-EFC3-4588-97EC-C527941A359E}">
   <ds:schemaRefs>
     <ds:schemaRef ds:uri="http://schemas.openxmlformats.org/officeDocument/2006/bibliography"/>
   </ds:schemaRefs>

</xml_diff>

<commit_message>
Updated contents to PRELIMNOTES.docx and Prelims.txt
</commit_message>
<xml_diff>
--- a/PRELIMS/PRELIMNOTES.docx
+++ b/PRELIMS/PRELIMNOTES.docx
@@ -3782,6 +3782,61 @@
       </w:r>
       <w:r>
         <w:t>http://www.nethistory.info/History%20of%20the%20Internet/origins.html</w:t>
+      </w:r>
+    </w:p>
+    <w:p>
+      <w:r>
+        <w:t>The World Wide Web</w:t>
+      </w:r>
+    </w:p>
+    <w:p>
+      <w:r>
+        <w:tab/>
+        <w:t xml:space="preserve">The World Wide Web is a global information medium on the internet that allows documents to be connected to the other documents by linking hyperlinks and identified using Uniform Resource Locator. Hypertext was influenced by the </w:t>
+      </w:r>
+      <w:proofErr w:type="spellStart"/>
+      <w:r>
+        <w:t>Memex</w:t>
+      </w:r>
+      <w:proofErr w:type="spellEnd"/>
+      <w:r>
+        <w:t xml:space="preserve"> of </w:t>
+      </w:r>
+      <w:proofErr w:type="spellStart"/>
+      <w:r>
+        <w:t>Vannevar</w:t>
+      </w:r>
+      <w:proofErr w:type="spellEnd"/>
+      <w:r>
+        <w:t xml:space="preserve"> Bush, Markup Language of IBM and the Project Xanadu of Ted Nelson. The World Wide Web uses protocols; Hypertext Markup Language (HTML), Hypertext Transfer Protocol (HTTP) and Uniform Resource Locator (URL). The Web is unidirectional which making someone link to another sources without action by the source. </w:t>
+      </w:r>
+    </w:p>
+    <w:p>
+      <w:r>
+        <w:tab/>
+        <w:t xml:space="preserve">Tim Berners Lee was working in CERN with the project named ‘Enrique.’ It was him who created the WWW on 1989 in Switzerland. Availability of web server software and browser on 1991. CERN declared on April 30, 1993 that the web is free to everyone. World Wide Web Consortium was founded by Tim Berners Lee to administer the improvement of the web. Another mentionable man, Robert </w:t>
+      </w:r>
+      <w:proofErr w:type="spellStart"/>
+      <w:r>
+        <w:t>Cailliau</w:t>
+      </w:r>
+      <w:proofErr w:type="spellEnd"/>
+      <w:r>
+        <w:t xml:space="preserve"> makes a great impact on the creation of the web. It was very popular for billions people and access it for fact-finding. Many search engines such as Yahoo and Google takes in action, as well as commercial sites like Amazon. </w:t>
+      </w:r>
+    </w:p>
+    <w:p>
+      <w:r>
+        <w:tab/>
+        <w:t xml:space="preserve">Many misunderstood and mistakenly think that the Internet and the World Wide Web are the same. Internet is a larger scale which is a global system of network of networks while the Web is just a part of the internet and one of the global information medium that is a global collection of documents that uses hyperlinks, URL and HTTP. </w:t>
+      </w:r>
+    </w:p>
+    <w:p>
+      <w:r>
+        <w:t xml:space="preserve">Reference: </w:t>
+      </w:r>
+      <w:r>
+        <w:t>http://www.nethistory.info/History%20of%20the%20Internet/web.html</w:t>
       </w:r>
     </w:p>
     <w:p>
@@ -7858,7 +7913,7 @@
 </file>
 
 <file path=customXml/itemProps1.xml><?xml version="1.0" encoding="utf-8"?>
-<ds:datastoreItem xmlns:ds="http://schemas.openxmlformats.org/officeDocument/2006/customXml" ds:itemID="{8D3D51A3-EFC3-4588-97EC-C527941A359E}">
+<ds:datastoreItem xmlns:ds="http://schemas.openxmlformats.org/officeDocument/2006/customXml" ds:itemID="{83D385F6-5A86-4EA9-8160-E9574768430A}">
   <ds:schemaRefs>
     <ds:schemaRef ds:uri="http://schemas.openxmlformats.org/officeDocument/2006/bibliography"/>
   </ds:schemaRefs>

</xml_diff>

<commit_message>
Added HTTP request message on Prelim notes
</commit_message>
<xml_diff>
--- a/PRELIMS/PRELIMNOTES.docx
+++ b/PRELIMS/PRELIMNOTES.docx
@@ -4,7 +4,55 @@
   <w:body>
     <w:p>
       <w:r>
-        <w:t>**Dito natin lagay mga notes natin :)**</w:t>
+        <w:t>**</w:t>
+      </w:r>
+      <w:proofErr w:type="spellStart"/>
+      <w:r>
+        <w:t>Dito</w:t>
+      </w:r>
+      <w:proofErr w:type="spellEnd"/>
+      <w:r>
+        <w:t xml:space="preserve"> </w:t>
+      </w:r>
+      <w:proofErr w:type="spellStart"/>
+      <w:r>
+        <w:t>natin</w:t>
+      </w:r>
+      <w:proofErr w:type="spellEnd"/>
+      <w:r>
+        <w:t xml:space="preserve"> </w:t>
+      </w:r>
+      <w:proofErr w:type="spellStart"/>
+      <w:r>
+        <w:t>lagay</w:t>
+      </w:r>
+      <w:proofErr w:type="spellEnd"/>
+      <w:r>
+        <w:t xml:space="preserve"> </w:t>
+      </w:r>
+      <w:proofErr w:type="spellStart"/>
+      <w:r>
+        <w:t>mga</w:t>
+      </w:r>
+      <w:proofErr w:type="spellEnd"/>
+      <w:r>
+        <w:t xml:space="preserve"> notes </w:t>
+      </w:r>
+      <w:proofErr w:type="spellStart"/>
+      <w:r>
+        <w:t>natin</w:t>
+      </w:r>
+      <w:proofErr w:type="spellEnd"/>
+      <w:r>
+        <w:t xml:space="preserve"> :</w:t>
+      </w:r>
+      <w:proofErr w:type="gramStart"/>
+      <w:r>
+        <w:t>)*</w:t>
+      </w:r>
+      <w:proofErr w:type="gramEnd"/>
+      <w:r>
+        <w:t>*</w:t>
       </w:r>
     </w:p>
     <w:p/>
@@ -22,7 +70,15 @@
         <w:tab/>
       </w:r>
       <w:r>
-        <w:t>- global network of networks(google)</w:t>
+        <w:t xml:space="preserve">- global network of </w:t>
+      </w:r>
+      <w:proofErr w:type="gramStart"/>
+      <w:r>
+        <w:t>networks(</w:t>
+      </w:r>
+      <w:proofErr w:type="gramEnd"/>
+      <w:r>
+        <w:t>google)</w:t>
       </w:r>
     </w:p>
     <w:p>
@@ -30,7 +86,17 @@
         <w:ind w:left="720" w:firstLine="720"/>
       </w:pPr>
       <w:r>
-        <w:t xml:space="preserve">- hierarcy, </w:t>
+        <w:t xml:space="preserve">- </w:t>
+      </w:r>
+      <w:proofErr w:type="spellStart"/>
+      <w:proofErr w:type="gramStart"/>
+      <w:r>
+        <w:t>hierarcy</w:t>
+      </w:r>
+      <w:proofErr w:type="spellEnd"/>
+      <w:proofErr w:type="gramEnd"/>
+      <w:r>
+        <w:t xml:space="preserve">, </w:t>
       </w:r>
       <w:r>
         <w:t>infrastructure</w:t>
@@ -42,22 +108,38 @@
       </w:r>
     </w:p>
     <w:p>
+      <w:proofErr w:type="gramStart"/>
       <w:r>
         <w:rPr>
           <w:b/>
         </w:rPr>
-        <w:t xml:space="preserve">inter </w:t>
+        <w:t>inter</w:t>
+      </w:r>
+      <w:proofErr w:type="gramEnd"/>
+      <w:r>
+        <w:rPr>
+          <w:b/>
+        </w:rPr>
+        <w:t xml:space="preserve"> </w:t>
       </w:r>
       <w:r>
         <w:t>- outside</w:t>
       </w:r>
     </w:p>
     <w:p>
+      <w:proofErr w:type="gramStart"/>
       <w:r>
         <w:rPr>
           <w:b/>
         </w:rPr>
-        <w:t xml:space="preserve">intra </w:t>
+        <w:t>intra</w:t>
+      </w:r>
+      <w:proofErr w:type="gramEnd"/>
+      <w:r>
+        <w:rPr>
+          <w:b/>
+        </w:rPr>
+        <w:t xml:space="preserve"> </w:t>
       </w:r>
       <w:r>
         <w:t>- within the border</w:t>
@@ -114,15 +196,34 @@
         <w:rPr>
           <w:b/>
         </w:rPr>
-        <w:t xml:space="preserve">Store and Forward (S &amp;F)- </w:t>
+        <w:t>Store and Forward (S &amp;F</w:t>
+      </w:r>
+      <w:proofErr w:type="gramStart"/>
+      <w:r>
+        <w:rPr>
+          <w:b/>
+        </w:rPr>
+        <w:t>)-</w:t>
+      </w:r>
+      <w:proofErr w:type="gramEnd"/>
+      <w:r>
+        <w:rPr>
+          <w:b/>
+        </w:rPr>
+        <w:t xml:space="preserve"> </w:t>
       </w:r>
       <w:r>
         <w:t xml:space="preserve"> send message without establishing connection.</w:t>
       </w:r>
     </w:p>
     <w:p>
-      <w:r>
-        <w:t>characterized by</w:t>
+      <w:proofErr w:type="gramStart"/>
+      <w:r>
+        <w:t>characterized</w:t>
+      </w:r>
+      <w:proofErr w:type="gramEnd"/>
+      <w:r>
+        <w:t xml:space="preserve"> by</w:t>
       </w:r>
     </w:p>
     <w:p>
@@ -131,6 +232,7 @@
           <w:b/>
         </w:rPr>
       </w:pPr>
+      <w:proofErr w:type="gramStart"/>
       <w:r>
         <w:t>1</w:t>
       </w:r>
@@ -140,27 +242,73 @@
         </w:rPr>
         <w:t>.Hardware</w:t>
       </w:r>
-    </w:p>
-    <w:p>
-      <w:r>
-        <w:tab/>
-        <w:t xml:space="preserve">a. nodes - the actual devices i.e computers </w:t>
-      </w:r>
-    </w:p>
-    <w:p>
-      <w:r>
-        <w:tab/>
-      </w:r>
-      <w:r>
-        <w:tab/>
-        <w:t xml:space="preserve">   IoT - Internet of Things</w:t>
-      </w:r>
-    </w:p>
-    <w:p>
-      <w:r>
-        <w:tab/>
-        <w:t>b.Interconnected Technologies - Wired - utp, fiber; Wireless - infrared,bluetooth</w:t>
-      </w:r>
+      <w:proofErr w:type="gramEnd"/>
+    </w:p>
+    <w:p>
+      <w:r>
+        <w:tab/>
+      </w:r>
+      <w:proofErr w:type="gramStart"/>
+      <w:r>
+        <w:t>a</w:t>
+      </w:r>
+      <w:proofErr w:type="gramEnd"/>
+      <w:r>
+        <w:t xml:space="preserve">. nodes - the actual devices </w:t>
+      </w:r>
+      <w:proofErr w:type="spellStart"/>
+      <w:r>
+        <w:t>i.e</w:t>
+      </w:r>
+      <w:proofErr w:type="spellEnd"/>
+      <w:r>
+        <w:t xml:space="preserve"> computers </w:t>
+      </w:r>
+    </w:p>
+    <w:p>
+      <w:r>
+        <w:tab/>
+      </w:r>
+      <w:r>
+        <w:tab/>
+        <w:t xml:space="preserve">   </w:t>
+      </w:r>
+      <w:proofErr w:type="spellStart"/>
+      <w:r>
+        <w:t>IoT</w:t>
+      </w:r>
+      <w:proofErr w:type="spellEnd"/>
+      <w:r>
+        <w:t xml:space="preserve"> - Internet of Things</w:t>
+      </w:r>
+    </w:p>
+    <w:p>
+      <w:r>
+        <w:tab/>
+      </w:r>
+      <w:proofErr w:type="spellStart"/>
+      <w:proofErr w:type="gramStart"/>
+      <w:r>
+        <w:t>b.Interconnected</w:t>
+      </w:r>
+      <w:proofErr w:type="spellEnd"/>
+      <w:proofErr w:type="gramEnd"/>
+      <w:r>
+        <w:t xml:space="preserve"> Technologies - Wired - </w:t>
+      </w:r>
+      <w:proofErr w:type="spellStart"/>
+      <w:r>
+        <w:t>utp</w:t>
+      </w:r>
+      <w:proofErr w:type="spellEnd"/>
+      <w:r>
+        <w:t xml:space="preserve">, fiber; Wireless - </w:t>
+      </w:r>
+      <w:proofErr w:type="spellStart"/>
+      <w:r>
+        <w:t>infrared,bluetooth</w:t>
+      </w:r>
+      <w:proofErr w:type="spellEnd"/>
     </w:p>
     <w:p>
       <w:pPr>
@@ -168,6 +316,7 @@
           <w:b/>
         </w:rPr>
       </w:pPr>
+      <w:proofErr w:type="gramStart"/>
       <w:r>
         <w:t>2.</w:t>
       </w:r>
@@ -177,23 +326,42 @@
         </w:rPr>
         <w:t>software</w:t>
       </w:r>
-    </w:p>
-    <w:p>
-      <w:r>
-        <w:tab/>
+      <w:proofErr w:type="gramEnd"/>
+    </w:p>
+    <w:p>
+      <w:r>
+        <w:tab/>
+      </w:r>
+      <w:proofErr w:type="spellStart"/>
+      <w:r>
         <w:t>a.protocols</w:t>
       </w:r>
-    </w:p>
-    <w:p>
-      <w:r>
-        <w:tab/>
-        <w:t>b.device drivers -software that run active (something missing here)</w:t>
+      <w:proofErr w:type="spellEnd"/>
+    </w:p>
+    <w:p>
+      <w:r>
+        <w:tab/>
+      </w:r>
+      <w:proofErr w:type="spellStart"/>
+      <w:proofErr w:type="gramStart"/>
+      <w:r>
+        <w:t>b.device</w:t>
+      </w:r>
+      <w:proofErr w:type="spellEnd"/>
+      <w:proofErr w:type="gramEnd"/>
+      <w:r>
+        <w:t xml:space="preserve"> drivers -software that run active (something missing here)</w:t>
       </w:r>
     </w:p>
     <w:p/>
     <w:p>
-      <w:r>
-        <w:t>computer to computer  - serial communication</w:t>
+      <w:proofErr w:type="gramStart"/>
+      <w:r>
+        <w:t>computer</w:t>
+      </w:r>
+      <w:proofErr w:type="gramEnd"/>
+      <w:r>
+        <w:t xml:space="preserve"> to computer  - serial communication</w:t>
       </w:r>
     </w:p>
     <w:p>
@@ -206,7 +374,15 @@
       </w:r>
       <w:r>
         <w:tab/>
-        <w:t>- one cable, send data with 1s and 0s</w:t>
+        <w:t xml:space="preserve">- </w:t>
+      </w:r>
+      <w:proofErr w:type="gramStart"/>
+      <w:r>
+        <w:t>one</w:t>
+      </w:r>
+      <w:proofErr w:type="gramEnd"/>
+      <w:r>
+        <w:t xml:space="preserve"> cable, send data with 1s and 0s</w:t>
       </w:r>
     </w:p>
     <w:p>
@@ -226,18 +402,33 @@
       </w:r>
     </w:p>
     <w:p>
-      <w:r>
-        <w:t>interconnection of networks with the use of ISPs</w:t>
-      </w:r>
-    </w:p>
-    <w:p>
-      <w:r>
-        <w:t>different ISPs can connect with each other</w:t>
-      </w:r>
-    </w:p>
-    <w:p>
-      <w:r>
-        <w:t>connection between countries - underwater(preferred)/ satellite</w:t>
+      <w:proofErr w:type="gramStart"/>
+      <w:r>
+        <w:t>interconnection</w:t>
+      </w:r>
+      <w:proofErr w:type="gramEnd"/>
+      <w:r>
+        <w:t xml:space="preserve"> of networks with the use of ISPs</w:t>
+      </w:r>
+    </w:p>
+    <w:p>
+      <w:proofErr w:type="gramStart"/>
+      <w:r>
+        <w:t>different</w:t>
+      </w:r>
+      <w:proofErr w:type="gramEnd"/>
+      <w:r>
+        <w:t xml:space="preserve"> ISPs can connect with each other</w:t>
+      </w:r>
+    </w:p>
+    <w:p>
+      <w:proofErr w:type="gramStart"/>
+      <w:r>
+        <w:t>connection</w:t>
+      </w:r>
+      <w:proofErr w:type="gramEnd"/>
+      <w:r>
+        <w:t xml:space="preserve"> between countries - underwater(preferred)/ satellite</w:t>
       </w:r>
     </w:p>
     <w:p/>
@@ -251,17 +442,41 @@
         <w:rPr>
           <w:b/>
         </w:rPr>
-        <w:t>1969 - modern internet was  born</w:t>
-      </w:r>
-    </w:p>
-    <w:p>
-      <w:r>
-        <w:t>circuit switch network -- used by old telephones</w:t>
-      </w:r>
-    </w:p>
-    <w:p>
-      <w:r>
-        <w:t>store and forward - cellphones (texting)</w:t>
+        <w:t xml:space="preserve">1969 - </w:t>
+      </w:r>
+      <w:proofErr w:type="gramStart"/>
+      <w:r>
+        <w:rPr>
+          <w:b/>
+        </w:rPr>
+        <w:t>modern</w:t>
+      </w:r>
+      <w:proofErr w:type="gramEnd"/>
+      <w:r>
+        <w:rPr>
+          <w:b/>
+        </w:rPr>
+        <w:t xml:space="preserve"> internet was  born</w:t>
+      </w:r>
+    </w:p>
+    <w:p>
+      <w:proofErr w:type="gramStart"/>
+      <w:r>
+        <w:t>circuit</w:t>
+      </w:r>
+      <w:proofErr w:type="gramEnd"/>
+      <w:r>
+        <w:t xml:space="preserve"> switch network -- used by old telephones</w:t>
+      </w:r>
+    </w:p>
+    <w:p>
+      <w:proofErr w:type="gramStart"/>
+      <w:r>
+        <w:t>store</w:t>
+      </w:r>
+      <w:proofErr w:type="gramEnd"/>
+      <w:r>
+        <w:t xml:space="preserve"> and forward - cellphones (texting)</w:t>
       </w:r>
     </w:p>
     <w:p/>
@@ -309,7 +524,14 @@
       </w:r>
       <w:r>
         <w:tab/>
-        <w:t>circuit switch - relaying and keeping the connection</w:t>
+      </w:r>
+      <w:proofErr w:type="gramStart"/>
+      <w:r>
+        <w:t>circuit</w:t>
+      </w:r>
+      <w:proofErr w:type="gramEnd"/>
+      <w:r>
+        <w:t xml:space="preserve"> switch - relaying and keeping the connection</w:t>
       </w:r>
     </w:p>
     <w:p>
@@ -319,7 +541,14 @@
       </w:r>
       <w:r>
         <w:tab/>
-        <w:t>packet switching</w:t>
+      </w:r>
+      <w:proofErr w:type="gramStart"/>
+      <w:r>
+        <w:t>packet</w:t>
+      </w:r>
+      <w:proofErr w:type="gramEnd"/>
+      <w:r>
+        <w:t xml:space="preserve"> switching</w:t>
       </w:r>
     </w:p>
     <w:p>
@@ -329,7 +558,14 @@
       </w:r>
       <w:r>
         <w:tab/>
-        <w:t>send and forward --&gt; send--&gt;store--&gt;send--&gt;...until it reaches the destination</w:t>
+      </w:r>
+      <w:proofErr w:type="gramStart"/>
+      <w:r>
+        <w:t>send</w:t>
+      </w:r>
+      <w:proofErr w:type="gramEnd"/>
+      <w:r>
+        <w:t xml:space="preserve"> and forward --&gt; send--&gt;store--&gt;send--&gt;...until it reaches the destination</w:t>
       </w:r>
     </w:p>
     <w:p>
@@ -345,7 +581,15 @@
         <w:t xml:space="preserve">ARPANET </w:t>
       </w:r>
       <w:r>
-        <w:t>(Advanced Research Project Agency NETwork) --&gt; 4 computers communicate</w:t>
+        <w:t xml:space="preserve">(Advanced Research Project Agency </w:t>
+      </w:r>
+      <w:proofErr w:type="spellStart"/>
+      <w:r>
+        <w:t>NETwork</w:t>
+      </w:r>
+      <w:proofErr w:type="spellEnd"/>
+      <w:r>
+        <w:t>) --&gt; 4 computers communicate</w:t>
       </w:r>
     </w:p>
     <w:p>
@@ -387,7 +631,15 @@
       </w:r>
       <w:r>
         <w:tab/>
-        <w:t>- information system on the internet</w:t>
+        <w:t xml:space="preserve">- </w:t>
+      </w:r>
+      <w:proofErr w:type="gramStart"/>
+      <w:r>
+        <w:t>information</w:t>
+      </w:r>
+      <w:proofErr w:type="gramEnd"/>
+      <w:r>
+        <w:t xml:space="preserve"> system on the internet</w:t>
       </w:r>
     </w:p>
     <w:p>
@@ -401,7 +653,15 @@
       </w:r>
       <w:r>
         <w:tab/>
-        <w:t>- allows documents to be connected to other documents  by hyperlinks</w:t>
+        <w:t xml:space="preserve">- allows documents to be connected to other </w:t>
+      </w:r>
+      <w:proofErr w:type="gramStart"/>
+      <w:r>
+        <w:t>documents  by</w:t>
+      </w:r>
+      <w:proofErr w:type="gramEnd"/>
+      <w:r>
+        <w:t xml:space="preserve"> hyperlinks</w:t>
       </w:r>
     </w:p>
     <w:p>
@@ -422,7 +682,15 @@
       </w:r>
       <w:r>
         <w:tab/>
-        <w:t>- back then it is more textual</w:t>
+        <w:t xml:space="preserve">- </w:t>
+      </w:r>
+      <w:proofErr w:type="gramStart"/>
+      <w:r>
+        <w:t>back</w:t>
+      </w:r>
+      <w:proofErr w:type="gramEnd"/>
+      <w:r>
+        <w:t xml:space="preserve"> then it is more textual</w:t>
       </w:r>
     </w:p>
     <w:p/>
@@ -431,16 +699,27 @@
         <w:rPr>
           <w:b/>
         </w:rPr>
-        <w:t xml:space="preserve">Wide Area Information Service (WAIS) </w:t>
-      </w:r>
+        <w:t>Wide Area Information Service (WAIS</w:t>
+      </w:r>
+      <w:proofErr w:type="gramStart"/>
       <w:r>
         <w:rPr>
           <w:b/>
         </w:rPr>
+        <w:t xml:space="preserve">) </w:t>
+      </w:r>
+      <w:r>
+        <w:rPr>
+          <w:b/>
+        </w:rPr>
         <w:t xml:space="preserve"> </w:t>
       </w:r>
       <w:r>
-        <w:t>- multiple server locations</w:t>
+        <w:t>-</w:t>
+      </w:r>
+      <w:proofErr w:type="gramEnd"/>
+      <w:r>
+        <w:t xml:space="preserve"> multiple server locations</w:t>
       </w:r>
     </w:p>
     <w:p>
@@ -459,7 +738,15 @@
       </w:r>
       <w:r>
         <w:tab/>
-        <w:t xml:space="preserve"> - early information service</w:t>
+        <w:t xml:space="preserve"> - </w:t>
+      </w:r>
+      <w:proofErr w:type="gramStart"/>
+      <w:r>
+        <w:t>early</w:t>
+      </w:r>
+      <w:proofErr w:type="gramEnd"/>
+      <w:r>
+        <w:t xml:space="preserve"> information service</w:t>
       </w:r>
     </w:p>
     <w:p/>
@@ -480,34 +767,76 @@
       </w:r>
       <w:r>
         <w:tab/>
-        <w:t xml:space="preserve">     - similar to WAIS</w:t>
-      </w:r>
-    </w:p>
-    <w:p>
-      <w:r>
-        <w:tab/>
-      </w:r>
-      <w:r>
-        <w:tab/>
-        <w:t xml:space="preserve">     - hierarchical in nature</w:t>
-      </w:r>
-    </w:p>
-    <w:p>
-      <w:r>
-        <w:tab/>
-      </w:r>
-      <w:r>
-        <w:tab/>
-        <w:t xml:space="preserve">     - distibuting, seraching, retrieving</w:t>
-      </w:r>
-    </w:p>
-    <w:p>
-      <w:r>
-        <w:tab/>
-      </w:r>
-      <w:r>
-        <w:tab/>
-        <w:t xml:space="preserve">     - a TCP/IP application layer protocol designed for distributing searches and retrieving documents over the internet</w:t>
+        <w:t xml:space="preserve">     - </w:t>
+      </w:r>
+      <w:proofErr w:type="gramStart"/>
+      <w:r>
+        <w:t>similar</w:t>
+      </w:r>
+      <w:proofErr w:type="gramEnd"/>
+      <w:r>
+        <w:t xml:space="preserve"> to WAIS</w:t>
+      </w:r>
+    </w:p>
+    <w:p>
+      <w:r>
+        <w:tab/>
+      </w:r>
+      <w:r>
+        <w:tab/>
+        <w:t xml:space="preserve">     - </w:t>
+      </w:r>
+      <w:proofErr w:type="gramStart"/>
+      <w:r>
+        <w:t>hierarchical</w:t>
+      </w:r>
+      <w:proofErr w:type="gramEnd"/>
+      <w:r>
+        <w:t xml:space="preserve"> in nature</w:t>
+      </w:r>
+    </w:p>
+    <w:p>
+      <w:r>
+        <w:tab/>
+      </w:r>
+      <w:r>
+        <w:tab/>
+        <w:t xml:space="preserve">     - </w:t>
+      </w:r>
+      <w:proofErr w:type="spellStart"/>
+      <w:proofErr w:type="gramStart"/>
+      <w:r>
+        <w:t>distibuting</w:t>
+      </w:r>
+      <w:proofErr w:type="spellEnd"/>
+      <w:proofErr w:type="gramEnd"/>
+      <w:r>
+        <w:t xml:space="preserve">, </w:t>
+      </w:r>
+      <w:proofErr w:type="spellStart"/>
+      <w:r>
+        <w:t>seraching</w:t>
+      </w:r>
+      <w:proofErr w:type="spellEnd"/>
+      <w:r>
+        <w:t>, retrieving</w:t>
+      </w:r>
+    </w:p>
+    <w:p>
+      <w:r>
+        <w:tab/>
+      </w:r>
+      <w:r>
+        <w:tab/>
+        <w:t xml:space="preserve">     - </w:t>
+      </w:r>
+      <w:proofErr w:type="gramStart"/>
+      <w:r>
+        <w:t>a</w:t>
+      </w:r>
+      <w:proofErr w:type="gramEnd"/>
+      <w:r>
+        <w:t xml:space="preserve"> TCP/IP application layer protocol designed for distributing searches and retrieving documents over the internet</w:t>
       </w:r>
     </w:p>
     <w:p/>
@@ -525,7 +854,15 @@
     <w:p>
       <w:r>
         <w:tab/>
-        <w:t xml:space="preserve">   - similar to discussion groups</w:t>
+        <w:t xml:space="preserve">   - </w:t>
+      </w:r>
+      <w:proofErr w:type="gramStart"/>
+      <w:r>
+        <w:t>similar</w:t>
+      </w:r>
+      <w:proofErr w:type="gramEnd"/>
+      <w:r>
+        <w:t xml:space="preserve"> to discussion groups</w:t>
       </w:r>
     </w:p>
     <w:p>
@@ -576,9 +913,19 @@
       <w:r>
         <w:t xml:space="preserve"> </w:t>
       </w:r>
-      <w:r>
-        <w:t>HyperText Markup Languge</w:t>
-      </w:r>
+      <w:proofErr w:type="spellStart"/>
+      <w:r>
+        <w:t>HyperText</w:t>
+      </w:r>
+      <w:proofErr w:type="spellEnd"/>
+      <w:r>
+        <w:t xml:space="preserve"> Markup </w:t>
+      </w:r>
+      <w:proofErr w:type="spellStart"/>
+      <w:r>
+        <w:t>Languge</w:t>
+      </w:r>
+      <w:proofErr w:type="spellEnd"/>
     </w:p>
     <w:p>
       <w:r>
@@ -614,7 +961,15 @@
     <w:p>
       <w:r>
         <w:tab/>
-        <w:t>- standard way of communicating</w:t>
+        <w:t xml:space="preserve">- </w:t>
+      </w:r>
+      <w:proofErr w:type="gramStart"/>
+      <w:r>
+        <w:t>standard</w:t>
+      </w:r>
+      <w:proofErr w:type="gramEnd"/>
+      <w:r>
+        <w:t xml:space="preserve"> way of communicating</w:t>
       </w:r>
     </w:p>
     <w:p>
@@ -901,8 +1256,13 @@
         <w:t>ext</w:t>
       </w:r>
       <w:r>
-        <w:t>/transfer codings</w:t>
-      </w:r>
+        <w:t xml:space="preserve">/transfer </w:t>
+      </w:r>
+      <w:proofErr w:type="spellStart"/>
+      <w:r>
+        <w:t>codings</w:t>
+      </w:r>
+      <w:proofErr w:type="spellEnd"/>
     </w:p>
     <w:p>
       <w:pPr>
@@ -961,13 +1321,25 @@
         </w:numPr>
       </w:pPr>
       <w:r>
-        <w:t>Authentication/autorization</w:t>
-      </w:r>
-    </w:p>
-    <w:p>
-      <w:r>
-        <w:tab/>
-        <w:t>web Server</w:t>
+        <w:t>Authentication/</w:t>
+      </w:r>
+      <w:proofErr w:type="spellStart"/>
+      <w:r>
+        <w:t>autorization</w:t>
+      </w:r>
+      <w:proofErr w:type="spellEnd"/>
+    </w:p>
+    <w:p>
+      <w:r>
+        <w:tab/>
+      </w:r>
+      <w:proofErr w:type="gramStart"/>
+      <w:r>
+        <w:t>web</w:t>
+      </w:r>
+      <w:proofErr w:type="gramEnd"/>
+      <w:r>
+        <w:t xml:space="preserve"> Server</w:t>
       </w:r>
     </w:p>
     <w:p>
@@ -1071,8 +1443,13 @@
           <w:numId w:val="7"/>
         </w:numPr>
       </w:pPr>
-      <w:r>
-        <w:t>domain  name (resolved to an IP address using DNS) of the server where the resource resides (or will be created).</w:t>
+      <w:proofErr w:type="gramStart"/>
+      <w:r>
+        <w:t>domain  name</w:t>
+      </w:r>
+      <w:proofErr w:type="gramEnd"/>
+      <w:r>
+        <w:t xml:space="preserve"> (resolved to an IP address using DNS) of the server where the resource resides (or will be created).</w:t>
       </w:r>
     </w:p>
     <w:p>
@@ -1258,7 +1635,15 @@
         </w:numPr>
       </w:pPr>
       <w:r>
-        <w:t>HTTP 1.1 requres at least the host request header to be provided</w:t>
+        <w:t xml:space="preserve">HTTP 1.1 </w:t>
+      </w:r>
+      <w:proofErr w:type="spellStart"/>
+      <w:r>
+        <w:t>requres</w:t>
+      </w:r>
+      <w:proofErr w:type="spellEnd"/>
+      <w:r>
+        <w:t xml:space="preserve"> at least the host request header to be provided</w:t>
       </w:r>
     </w:p>
     <w:p>
@@ -1627,8 +2012,13 @@
           <w:numId w:val="19"/>
         </w:numPr>
       </w:pPr>
-      <w:r>
-        <w:t>Idempoted methods</w:t>
+      <w:proofErr w:type="spellStart"/>
+      <w:r>
+        <w:t>Idempoted</w:t>
+      </w:r>
+      <w:proofErr w:type="spellEnd"/>
+      <w:r>
+        <w:t xml:space="preserve"> methods</w:t>
       </w:r>
     </w:p>
     <w:p>
@@ -1639,8 +2029,13 @@
           <w:numId w:val="19"/>
         </w:numPr>
       </w:pPr>
-      <w:r>
-        <w:t>Repeatedf execution, same result</w:t>
+      <w:proofErr w:type="spellStart"/>
+      <w:r>
+        <w:t>Repeatedf</w:t>
+      </w:r>
+      <w:proofErr w:type="spellEnd"/>
+      <w:r>
+        <w:t xml:space="preserve"> execution, same result</w:t>
       </w:r>
     </w:p>
     <w:p>
@@ -1687,8 +2082,26 @@
           <w:numId w:val="19"/>
         </w:numPr>
       </w:pPr>
-      <w:r>
-        <w:t>Propfind, proppicthc,mkcol,copy,move,lock,unlock.</w:t>
+      <w:proofErr w:type="spellStart"/>
+      <w:r>
+        <w:t>Propfind</w:t>
+      </w:r>
+      <w:proofErr w:type="spellEnd"/>
+      <w:r>
+        <w:t xml:space="preserve">, </w:t>
+      </w:r>
+      <w:proofErr w:type="spellStart"/>
+      <w:r>
+        <w:t>proppicthc</w:t>
+      </w:r>
+      <w:proofErr w:type="gramStart"/>
+      <w:r>
+        <w:t>,mkcol,copy,move,lock,unlock</w:t>
+      </w:r>
+      <w:proofErr w:type="spellEnd"/>
+      <w:proofErr w:type="gramEnd"/>
+      <w:r>
+        <w:t>.</w:t>
       </w:r>
     </w:p>
     <w:p/>
@@ -1921,12 +2334,39 @@
         </w:rPr>
         <w:t xml:space="preserve"> </w:t>
       </w:r>
+      <w:proofErr w:type="spellStart"/>
+      <w:proofErr w:type="gramStart"/>
       <w:r>
         <w:rPr>
           <w:rFonts w:eastAsia="Times New Roman" w:cs="Courier New"/>
           <w:color w:val="000000"/>
         </w:rPr>
-        <w:t>tue, nov 1, 1001</w:t>
+        <w:t>tue</w:t>
+      </w:r>
+      <w:proofErr w:type="spellEnd"/>
+      <w:r>
+        <w:rPr>
+          <w:rFonts w:eastAsia="Times New Roman" w:cs="Courier New"/>
+          <w:color w:val="000000"/>
+        </w:rPr>
+        <w:t xml:space="preserve">, </w:t>
+      </w:r>
+      <w:proofErr w:type="spellStart"/>
+      <w:r>
+        <w:rPr>
+          <w:rFonts w:eastAsia="Times New Roman" w:cs="Courier New"/>
+          <w:color w:val="000000"/>
+        </w:rPr>
+        <w:t>nov</w:t>
+      </w:r>
+      <w:proofErr w:type="spellEnd"/>
+      <w:proofErr w:type="gramEnd"/>
+      <w:r>
+        <w:rPr>
+          <w:rFonts w:eastAsia="Times New Roman" w:cs="Courier New"/>
+          <w:color w:val="000000"/>
+        </w:rPr>
+        <w:t xml:space="preserve"> 1, 1001</w:t>
       </w:r>
     </w:p>
     <w:p>
@@ -2248,8 +2688,12 @@
       </w:r>
       <w:r>
         <w:tab/>
+      </w:r>
+      <w:proofErr w:type="spellStart"/>
+      <w:r>
         <w:t>gzip</w:t>
       </w:r>
+      <w:proofErr w:type="spellEnd"/>
     </w:p>
     <w:p>
       <w:pPr>
@@ -2266,8 +2710,12 @@
       </w:r>
       <w:r>
         <w:tab/>
+      </w:r>
+      <w:proofErr w:type="spellStart"/>
+      <w:r>
         <w:t>en,fil</w:t>
       </w:r>
+      <w:proofErr w:type="spellEnd"/>
     </w:p>
     <w:p>
       <w:pPr>
@@ -2323,8 +2771,12 @@
       </w:r>
       <w:r>
         <w:tab/>
+      </w:r>
+      <w:proofErr w:type="spellStart"/>
+      <w:r>
         <w:t>etag</w:t>
       </w:r>
+      <w:proofErr w:type="spellEnd"/>
     </w:p>
     <w:p>
       <w:pPr>
@@ -2352,8 +2804,12 @@
       </w:r>
       <w:r>
         <w:tab/>
+      </w:r>
+      <w:proofErr w:type="spellStart"/>
+      <w:r>
         <w:t>etag+date</w:t>
       </w:r>
+      <w:proofErr w:type="spellEnd"/>
     </w:p>
     <w:p>
       <w:pPr>
@@ -2537,9 +2993,11 @@
           <w:numId w:val="19"/>
         </w:numPr>
       </w:pPr>
+      <w:proofErr w:type="spellStart"/>
       <w:r>
         <w:t>Etag</w:t>
       </w:r>
+      <w:proofErr w:type="spellEnd"/>
     </w:p>
     <w:p>
       <w:pPr>
@@ -2644,12 +3102,33 @@
         <w:t>Vary</w:t>
       </w:r>
       <w:r>
-        <w:t>(depende sa request)</w:t>
-      </w:r>
-      <w:r>
-        <w:tab/>
-        <w:t>Accept-Language, Accept-Enconding</w:t>
-      </w:r>
+        <w:t>(</w:t>
+      </w:r>
+      <w:proofErr w:type="spellStart"/>
+      <w:r>
+        <w:t>depende</w:t>
+      </w:r>
+      <w:proofErr w:type="spellEnd"/>
+      <w:r>
+        <w:t xml:space="preserve"> </w:t>
+      </w:r>
+      <w:proofErr w:type="spellStart"/>
+      <w:r>
+        <w:t>sa</w:t>
+      </w:r>
+      <w:proofErr w:type="spellEnd"/>
+      <w:r>
+        <w:t xml:space="preserve"> request)</w:t>
+      </w:r>
+      <w:r>
+        <w:tab/>
+        <w:t>Accept-Language, Accept-</w:t>
+      </w:r>
+      <w:proofErr w:type="spellStart"/>
+      <w:r>
+        <w:t>Enconding</w:t>
+      </w:r>
+      <w:proofErr w:type="spellEnd"/>
     </w:p>
     <w:p>
       <w:pPr>
@@ -2731,8 +3210,12 @@
       </w:r>
       <w:r>
         <w:tab/>
+      </w:r>
+      <w:proofErr w:type="spellStart"/>
+      <w:r>
         <w:t>gzip</w:t>
       </w:r>
+      <w:proofErr w:type="spellEnd"/>
     </w:p>
     <w:p>
       <w:pPr>
@@ -2750,8 +3233,13 @@
       </w:r>
       <w:r>
         <w:tab/>
-        <w:t>fil, en</w:t>
-      </w:r>
+        <w:t xml:space="preserve">fil, </w:t>
+      </w:r>
+      <w:proofErr w:type="spellStart"/>
+      <w:r>
+        <w:t>en</w:t>
+      </w:r>
+      <w:proofErr w:type="spellEnd"/>
     </w:p>
     <w:p>
       <w:pPr>
@@ -2810,7 +3298,30 @@
       </w:r>
       <w:r>
         <w:tab/>
-        <w:t>parang etag yung syntax</w:t>
+      </w:r>
+      <w:proofErr w:type="spellStart"/>
+      <w:r>
+        <w:t>parang</w:t>
+      </w:r>
+      <w:proofErr w:type="spellEnd"/>
+      <w:r>
+        <w:t xml:space="preserve"> </w:t>
+      </w:r>
+      <w:proofErr w:type="spellStart"/>
+      <w:r>
+        <w:t>etag</w:t>
+      </w:r>
+      <w:proofErr w:type="spellEnd"/>
+      <w:r>
+        <w:t xml:space="preserve"> </w:t>
+      </w:r>
+      <w:proofErr w:type="spellStart"/>
+      <w:r>
+        <w:t>yung</w:t>
+      </w:r>
+      <w:proofErr w:type="spellEnd"/>
+      <w:r>
+        <w:t xml:space="preserve"> syntax</w:t>
       </w:r>
       <w:r>
         <w:tab/>
@@ -2834,7 +3345,31 @@
         <w:t>Content Range</w:t>
       </w:r>
       <w:r>
-        <w:t>(depende sa gusto mong range)</w:t>
+        <w:t>(</w:t>
+      </w:r>
+      <w:proofErr w:type="spellStart"/>
+      <w:r>
+        <w:t>depende</w:t>
+      </w:r>
+      <w:proofErr w:type="spellEnd"/>
+      <w:r>
+        <w:t xml:space="preserve"> </w:t>
+      </w:r>
+      <w:proofErr w:type="spellStart"/>
+      <w:r>
+        <w:t>sa</w:t>
+      </w:r>
+      <w:proofErr w:type="spellEnd"/>
+      <w:r>
+        <w:t xml:space="preserve"> gusto </w:t>
+      </w:r>
+      <w:proofErr w:type="spellStart"/>
+      <w:r>
+        <w:t>mong</w:t>
+      </w:r>
+      <w:proofErr w:type="spellEnd"/>
+      <w:r>
+        <w:t xml:space="preserve"> range)</w:t>
       </w:r>
       <w:r>
         <w:tab/>
@@ -3465,7 +4000,23 @@
     <w:p>
       <w:r>
         <w:tab/>
-        <w:t>There are many theories and claims about the origin of the internet. One of the theories said that the very first packet switching exchange was on October 29, 1969 of the ARPANET which led by professor Leonard Kleinrock. It was said that there are 4 computers that were linked together in different places. The Second theory was creation of the TCP/IP which is a backbone protocol that was developed by Vinton Cerf and other members of a networking group in 1970’s in California. It was developed to solve problems of ARPANET on the linking of computers. This theory states that the beginning of the internet was the meeting and development of the TCP and the discussion of the problems about the interconnecting multiple packet networks. The third theory was originated to the origins of Telco. Kim Veltman said that the very first digital transmission and switching was made by the AT&amp;T Bell Labs in 1962 (nethistory.info, 2004). There are many more claims of theories on the origin of the Internet and it is still on examination.</w:t>
+        <w:t xml:space="preserve">There are many theories and claims about the origin of the internet. One of the theories said that the very first packet switching exchange was on October 29, 1969 of the ARPANET which led by professor Leonard </w:t>
+      </w:r>
+      <w:proofErr w:type="spellStart"/>
+      <w:r>
+        <w:t>Kleinrock</w:t>
+      </w:r>
+      <w:proofErr w:type="spellEnd"/>
+      <w:r>
+        <w:t xml:space="preserve">. It was said that there are 4 computers that were linked together in different places. The Second theory was creation of the TCP/IP which is a backbone protocol that was developed by Vinton Cerf and other members of a networking group in 1970’s in California. It was developed to solve problems of ARPANET on the linking of computers. This theory states that the beginning of the internet was the meeting and development of the TCP and the discussion of the problems about the interconnecting multiple packet networks. The third theory was originated to the origins of Telco. Kim </w:t>
+      </w:r>
+      <w:proofErr w:type="spellStart"/>
+      <w:r>
+        <w:t>Veltman</w:t>
+      </w:r>
+      <w:proofErr w:type="spellEnd"/>
+      <w:r>
+        <w:t xml:space="preserve"> said that the very first digital transmission and switching was made by the AT&amp;T Bell Labs in 1962 (nethistory.info, 2004). There are many more claims of theories on the origin of the Internet and it is still on examination.</w:t>
       </w:r>
     </w:p>
     <w:p>
@@ -3484,13 +4035,37 @@
     <w:p>
       <w:r>
         <w:tab/>
-        <w:t xml:space="preserve">The World Wide Web is a global information medium on the internet that allows documents to be connected to the other documents by linking hyperlinks and identified using Uniform Resource Locator. Hypertext was influenced by the Memex of Vannevar Bush, Markup Language of IBM and the Project Xanadu of Ted Nelson. The World Wide Web uses protocols; Hypertext Markup Language (HTML), Hypertext Transfer Protocol (HTTP) and Uniform Resource Locator (URL). The Web is unidirectional which making someone link to another sources without action by the source. </w:t>
-      </w:r>
-    </w:p>
-    <w:p>
-      <w:r>
-        <w:tab/>
-        <w:t xml:space="preserve">Tim Berners Lee was working in CERN with the project named ‘Enrique.’ It was him who created the WWW on 1989 in Switzerland. Availability of web server software and browser on 1991. CERN declared on April 30, 1993 that the web is free to everyone. World Wide Web Consortium was founded by Tim Berners Lee to administer the improvement of the web. Another mentionable man, Robert Cailliau makes a great impact on the creation of the web. It was very popular for billions people and access it for fact-finding. Many search engines such as Yahoo and Google takes in action, as well as commercial sites like Amazon. </w:t>
+        <w:t xml:space="preserve">The World Wide Web is a global information medium on the internet that allows documents to be connected to the other documents by linking hyperlinks and identified using Uniform Resource Locator. Hypertext was influenced by the </w:t>
+      </w:r>
+      <w:proofErr w:type="spellStart"/>
+      <w:r>
+        <w:t>Memex</w:t>
+      </w:r>
+      <w:proofErr w:type="spellEnd"/>
+      <w:r>
+        <w:t xml:space="preserve"> of </w:t>
+      </w:r>
+      <w:proofErr w:type="spellStart"/>
+      <w:r>
+        <w:t>Vannevar</w:t>
+      </w:r>
+      <w:proofErr w:type="spellEnd"/>
+      <w:r>
+        <w:t xml:space="preserve"> Bush, Markup Language of IBM and the Project Xanadu of Ted Nelson. The World Wide Web uses protocols; Hypertext Markup Language (HTML), Hypertext Transfer Protocol (HTTP) and Uniform Resource Locator (URL). The Web is unidirectional which making someone link to another sources without action by the source. </w:t>
+      </w:r>
+    </w:p>
+    <w:p>
+      <w:r>
+        <w:tab/>
+        <w:t xml:space="preserve">Tim Berners Lee was working in CERN with the project named ‘Enrique.’ It was him who created the WWW on 1989 in Switzerland. Availability of web server software and browser on 1991. CERN declared on April 30, 1993 that the web is free to everyone. World Wide Web Consortium was founded by Tim Berners Lee to administer the improvement of the web. Another mentionable man, Robert </w:t>
+      </w:r>
+      <w:proofErr w:type="spellStart"/>
+      <w:r>
+        <w:t>Cailliau</w:t>
+      </w:r>
+      <w:proofErr w:type="spellEnd"/>
+      <w:r>
+        <w:t xml:space="preserve"> makes a great impact on the creation of the web. It was very popular for billions people and access it for fact-finding. Many search engines such as Yahoo and Google takes in action, as well as commercial sites like Amazon. </w:t>
       </w:r>
     </w:p>
     <w:p>
@@ -3570,7 +4145,25 @@
           <w:lang w:val="en-PH" w:eastAsia="en-PH"/>
         </w:rPr>
         <w:tab/>
-        <w:t xml:space="preserve">According to LifeWire, “The term World Wide Web (WWW) refers to the collection of public Web sites connected to the Internet worldwide, together with the client devices such as computers and cellphones that access its content. For many years it has become known simply as the Web”. </w:t>
+        <w:t xml:space="preserve">According to </w:t>
+      </w:r>
+      <w:proofErr w:type="spellStart"/>
+      <w:r>
+        <w:rPr>
+          <w:rFonts w:ascii="Arial" w:eastAsia="Times New Roman" w:hAnsi="Arial" w:cs="Arial"/>
+          <w:color w:val="000000"/>
+          <w:lang w:val="en-PH" w:eastAsia="en-PH"/>
+        </w:rPr>
+        <w:t>LifeWire</w:t>
+      </w:r>
+      <w:proofErr w:type="spellEnd"/>
+      <w:r>
+        <w:rPr>
+          <w:rFonts w:ascii="Arial" w:eastAsia="Times New Roman" w:hAnsi="Arial" w:cs="Arial"/>
+          <w:color w:val="000000"/>
+          <w:lang w:val="en-PH" w:eastAsia="en-PH"/>
+        </w:rPr>
+        <w:t xml:space="preserve">, “The term World Wide Web (WWW) refers to the collection of public Web sites connected to the Internet worldwide, together with the client devices such as computers and cellphones that access its content. For many years it has become known simply as the Web”. </w:t>
       </w:r>
     </w:p>
     <w:p>
@@ -3630,7 +4223,25 @@
           <w:color w:val="000000"/>
           <w:lang w:val="en-PH" w:eastAsia="en-PH"/>
         </w:rPr>
-        <w:t xml:space="preserve">Mitchell, B. (n.d.). The World Wide Web is not the Internet. Retrieved from </w:t>
+        <w:t>Mitchell, B. (</w:t>
+      </w:r>
+      <w:proofErr w:type="spellStart"/>
+      <w:r>
+        <w:rPr>
+          <w:rFonts w:ascii="Arial" w:eastAsia="Times New Roman" w:hAnsi="Arial" w:cs="Arial"/>
+          <w:color w:val="000000"/>
+          <w:lang w:val="en-PH" w:eastAsia="en-PH"/>
+        </w:rPr>
+        <w:t>n.d.</w:t>
+      </w:r>
+      <w:proofErr w:type="spellEnd"/>
+      <w:r>
+        <w:rPr>
+          <w:rFonts w:ascii="Arial" w:eastAsia="Times New Roman" w:hAnsi="Arial" w:cs="Arial"/>
+          <w:color w:val="000000"/>
+          <w:lang w:val="en-PH" w:eastAsia="en-PH"/>
+        </w:rPr>
+        <w:t xml:space="preserve">). The World Wide Web is not the Internet. Retrieved from </w:t>
       </w:r>
     </w:p>
     <w:p>
@@ -3714,7 +4325,27 @@
           <w:shd w:val="clear" w:color="auto" w:fill="FFFFFF"/>
           <w:lang w:val="en-PH" w:eastAsia="en-PH"/>
         </w:rPr>
-        <w:t>European Particle Physics Laboratory and scientist goes there and uses its accelerators but Sir Tim noticed something that they were having a hard time to share information with each other.Therefore, Sir Tim created a solution that he thought it can solved the problem. And by the use of the internet many computer were connected together and Berners-Lee thought he can use it to share information with the use of hypertext.</w:t>
+        <w:t xml:space="preserve">European Particle Physics Laboratory and scientist goes there and uses its accelerators but Sir Tim noticed something that they were having a hard time to share information with each </w:t>
+      </w:r>
+      <w:proofErr w:type="spellStart"/>
+      <w:r>
+        <w:rPr>
+          <w:rFonts w:ascii="Trebuchet MS" w:eastAsia="Times New Roman" w:hAnsi="Trebuchet MS" w:cs="Times New Roman"/>
+          <w:color w:val="000000"/>
+          <w:shd w:val="clear" w:color="auto" w:fill="FFFFFF"/>
+          <w:lang w:val="en-PH" w:eastAsia="en-PH"/>
+        </w:rPr>
+        <w:t>other.Therefore</w:t>
+      </w:r>
+      <w:proofErr w:type="spellEnd"/>
+      <w:r>
+        <w:rPr>
+          <w:rFonts w:ascii="Trebuchet MS" w:eastAsia="Times New Roman" w:hAnsi="Trebuchet MS" w:cs="Times New Roman"/>
+          <w:color w:val="000000"/>
+          <w:shd w:val="clear" w:color="auto" w:fill="FFFFFF"/>
+          <w:lang w:val="en-PH" w:eastAsia="en-PH"/>
+        </w:rPr>
+        <w:t>, Sir Tim created a solution that he thought it can solved the problem. And by the use of the internet many computer were connected together and Berners-Lee thought he can use it to share information with the use of hypertext.</w:t>
       </w:r>
     </w:p>
     <w:p>
@@ -3737,7 +4368,47 @@
         </w:rPr>
         <w:lastRenderedPageBreak/>
         <w:tab/>
-        <w:t>In 1989, Berners-Lee has his proposal titled “Information Management: A Proposal”. At first his initial proposal was not accepted and at that time his boss was Mike Sendall and he noted at the cover “Vague but exciting”.Even web is not an official project of CERN, Mike given Berners-Lee time to work on it in 1990 and Berners-Lee began to work using a NeXT computer.</w:t>
+        <w:t xml:space="preserve">In 1989, Berners-Lee has his proposal titled “Information Management: A Proposal”. At first his initial proposal was not accepted and at that time his boss was Mike </w:t>
+      </w:r>
+      <w:proofErr w:type="spellStart"/>
+      <w:r>
+        <w:rPr>
+          <w:rFonts w:ascii="Trebuchet MS" w:eastAsia="Times New Roman" w:hAnsi="Trebuchet MS" w:cs="Times New Roman"/>
+          <w:color w:val="000000"/>
+          <w:shd w:val="clear" w:color="auto" w:fill="FFFFFF"/>
+          <w:lang w:val="en-PH" w:eastAsia="en-PH"/>
+        </w:rPr>
+        <w:t>Sendall</w:t>
+      </w:r>
+      <w:proofErr w:type="spellEnd"/>
+      <w:r>
+        <w:rPr>
+          <w:rFonts w:ascii="Trebuchet MS" w:eastAsia="Times New Roman" w:hAnsi="Trebuchet MS" w:cs="Times New Roman"/>
+          <w:color w:val="000000"/>
+          <w:shd w:val="clear" w:color="auto" w:fill="FFFFFF"/>
+          <w:lang w:val="en-PH" w:eastAsia="en-PH"/>
+        </w:rPr>
+        <w:t xml:space="preserve"> and he noted at the cover “Vague but </w:t>
+      </w:r>
+      <w:proofErr w:type="spellStart"/>
+      <w:r>
+        <w:rPr>
+          <w:rFonts w:ascii="Trebuchet MS" w:eastAsia="Times New Roman" w:hAnsi="Trebuchet MS" w:cs="Times New Roman"/>
+          <w:color w:val="000000"/>
+          <w:shd w:val="clear" w:color="auto" w:fill="FFFFFF"/>
+          <w:lang w:val="en-PH" w:eastAsia="en-PH"/>
+        </w:rPr>
+        <w:t>exciting”.Even</w:t>
+      </w:r>
+      <w:proofErr w:type="spellEnd"/>
+      <w:r>
+        <w:rPr>
+          <w:rFonts w:ascii="Trebuchet MS" w:eastAsia="Times New Roman" w:hAnsi="Trebuchet MS" w:cs="Times New Roman"/>
+          <w:color w:val="000000"/>
+          <w:shd w:val="clear" w:color="auto" w:fill="FFFFFF"/>
+          <w:lang w:val="en-PH" w:eastAsia="en-PH"/>
+        </w:rPr>
+        <w:t xml:space="preserve"> web is not an official project of CERN, Mike given Berners-Lee time to work on it in 1990 and Berners-Lee began to work using a NeXT computer.</w:t>
       </w:r>
     </w:p>
     <w:p>
@@ -3759,7 +4430,107 @@
           <w:lang w:val="en-PH" w:eastAsia="en-PH"/>
         </w:rPr>
         <w:tab/>
-        <w:t>In 1990, Berners-Lee written the three fundamental technologies that is still the basic or the foundation of the web which is HTML or HyperText Markup Protocol, URI or Uniform Resource Identifier and HTTP or HyperText Transfer Protocol. He also wrote the first web page editor/browser (“WorldWideWeb.app”) and the first web server (“httpd”) and by the end of the year, the first website was served on the open internet and in 1991 people outside the CERN were invited  to part the web community.</w:t>
+        <w:t xml:space="preserve">In 1990, Berners-Lee written the three fundamental technologies that is still the basic or the foundation of the web which is HTML or </w:t>
+      </w:r>
+      <w:proofErr w:type="spellStart"/>
+      <w:r>
+        <w:rPr>
+          <w:rFonts w:ascii="Trebuchet MS" w:eastAsia="Times New Roman" w:hAnsi="Trebuchet MS" w:cs="Times New Roman"/>
+          <w:color w:val="000000"/>
+          <w:shd w:val="clear" w:color="auto" w:fill="FFFFFF"/>
+          <w:lang w:val="en-PH" w:eastAsia="en-PH"/>
+        </w:rPr>
+        <w:t>HyperText</w:t>
+      </w:r>
+      <w:proofErr w:type="spellEnd"/>
+      <w:r>
+        <w:rPr>
+          <w:rFonts w:ascii="Trebuchet MS" w:eastAsia="Times New Roman" w:hAnsi="Trebuchet MS" w:cs="Times New Roman"/>
+          <w:color w:val="000000"/>
+          <w:shd w:val="clear" w:color="auto" w:fill="FFFFFF"/>
+          <w:lang w:val="en-PH" w:eastAsia="en-PH"/>
+        </w:rPr>
+        <w:t xml:space="preserve"> Markup Protocol, URI or Uniform Resource Identifier and HTTP or </w:t>
+      </w:r>
+      <w:proofErr w:type="spellStart"/>
+      <w:r>
+        <w:rPr>
+          <w:rFonts w:ascii="Trebuchet MS" w:eastAsia="Times New Roman" w:hAnsi="Trebuchet MS" w:cs="Times New Roman"/>
+          <w:color w:val="000000"/>
+          <w:shd w:val="clear" w:color="auto" w:fill="FFFFFF"/>
+          <w:lang w:val="en-PH" w:eastAsia="en-PH"/>
+        </w:rPr>
+        <w:t>HyperText</w:t>
+      </w:r>
+      <w:proofErr w:type="spellEnd"/>
+      <w:r>
+        <w:rPr>
+          <w:rFonts w:ascii="Trebuchet MS" w:eastAsia="Times New Roman" w:hAnsi="Trebuchet MS" w:cs="Times New Roman"/>
+          <w:color w:val="000000"/>
+          <w:shd w:val="clear" w:color="auto" w:fill="FFFFFF"/>
+          <w:lang w:val="en-PH" w:eastAsia="en-PH"/>
+        </w:rPr>
+        <w:t xml:space="preserve"> Transfer Protocol. He also wrote the first web page editor/browser (“</w:t>
+      </w:r>
+      <w:proofErr w:type="spellStart"/>
+      <w:r>
+        <w:rPr>
+          <w:rFonts w:ascii="Trebuchet MS" w:eastAsia="Times New Roman" w:hAnsi="Trebuchet MS" w:cs="Times New Roman"/>
+          <w:color w:val="000000"/>
+          <w:shd w:val="clear" w:color="auto" w:fill="FFFFFF"/>
+          <w:lang w:val="en-PH" w:eastAsia="en-PH"/>
+        </w:rPr>
+        <w:t>WorldWideWeb.app</w:t>
+      </w:r>
+      <w:proofErr w:type="spellEnd"/>
+      <w:r>
+        <w:rPr>
+          <w:rFonts w:ascii="Trebuchet MS" w:eastAsia="Times New Roman" w:hAnsi="Trebuchet MS" w:cs="Times New Roman"/>
+          <w:color w:val="000000"/>
+          <w:shd w:val="clear" w:color="auto" w:fill="FFFFFF"/>
+          <w:lang w:val="en-PH" w:eastAsia="en-PH"/>
+        </w:rPr>
+        <w:t>”) and the first web server (“</w:t>
+      </w:r>
+      <w:proofErr w:type="spellStart"/>
+      <w:r>
+        <w:rPr>
+          <w:rFonts w:ascii="Trebuchet MS" w:eastAsia="Times New Roman" w:hAnsi="Trebuchet MS" w:cs="Times New Roman"/>
+          <w:color w:val="000000"/>
+          <w:shd w:val="clear" w:color="auto" w:fill="FFFFFF"/>
+          <w:lang w:val="en-PH" w:eastAsia="en-PH"/>
+        </w:rPr>
+        <w:t>httpd</w:t>
+      </w:r>
+      <w:proofErr w:type="spellEnd"/>
+      <w:r>
+        <w:rPr>
+          <w:rFonts w:ascii="Trebuchet MS" w:eastAsia="Times New Roman" w:hAnsi="Trebuchet MS" w:cs="Times New Roman"/>
+          <w:color w:val="000000"/>
+          <w:shd w:val="clear" w:color="auto" w:fill="FFFFFF"/>
+          <w:lang w:val="en-PH" w:eastAsia="en-PH"/>
+        </w:rPr>
+        <w:t xml:space="preserve">”) and by the end of the year, the first website was served on the open internet and in 1991 people outside the CERN were </w:t>
+      </w:r>
+      <w:proofErr w:type="gramStart"/>
+      <w:r>
+        <w:rPr>
+          <w:rFonts w:ascii="Trebuchet MS" w:eastAsia="Times New Roman" w:hAnsi="Trebuchet MS" w:cs="Times New Roman"/>
+          <w:color w:val="000000"/>
+          <w:shd w:val="clear" w:color="auto" w:fill="FFFFFF"/>
+          <w:lang w:val="en-PH" w:eastAsia="en-PH"/>
+        </w:rPr>
+        <w:t>invited  to</w:t>
+      </w:r>
+      <w:proofErr w:type="gramEnd"/>
+      <w:r>
+        <w:rPr>
+          <w:rFonts w:ascii="Trebuchet MS" w:eastAsia="Times New Roman" w:hAnsi="Trebuchet MS" w:cs="Times New Roman"/>
+          <w:color w:val="000000"/>
+          <w:shd w:val="clear" w:color="auto" w:fill="FFFFFF"/>
+          <w:lang w:val="en-PH" w:eastAsia="en-PH"/>
+        </w:rPr>
+        <w:t xml:space="preserve"> part the web community.</w:t>
       </w:r>
     </w:p>
     <w:p>
@@ -3833,7 +4604,25 @@
           <w:color w:val="000000"/>
           <w:lang w:val="en-PH" w:eastAsia="en-PH"/>
         </w:rPr>
-        <w:t xml:space="preserve">History of the Web. (n.d.). Retrieved from </w:t>
+        <w:t>History of the Web. (</w:t>
+      </w:r>
+      <w:proofErr w:type="spellStart"/>
+      <w:r>
+        <w:rPr>
+          <w:rFonts w:ascii="Arial" w:eastAsia="Times New Roman" w:hAnsi="Arial" w:cs="Arial"/>
+          <w:color w:val="000000"/>
+          <w:lang w:val="en-PH" w:eastAsia="en-PH"/>
+        </w:rPr>
+        <w:t>n.d.</w:t>
+      </w:r>
+      <w:proofErr w:type="spellEnd"/>
+      <w:r>
+        <w:rPr>
+          <w:rFonts w:ascii="Arial" w:eastAsia="Times New Roman" w:hAnsi="Arial" w:cs="Arial"/>
+          <w:color w:val="000000"/>
+          <w:lang w:val="en-PH" w:eastAsia="en-PH"/>
+        </w:rPr>
+        <w:t xml:space="preserve">). Retrieved from </w:t>
       </w:r>
     </w:p>
     <w:p>
@@ -3949,7 +4738,6 @@
           <w:rFonts w:ascii="Arial" w:eastAsia="Times New Roman" w:hAnsi="Arial" w:cs="Arial"/>
           <w:noProof/>
           <w:color w:val="000000"/>
-          <w:lang w:val="en-PH" w:eastAsia="en-PH"/>
         </w:rPr>
         <w:drawing>
           <wp:inline distT="0" distB="0" distL="0" distR="0">
@@ -4112,7 +4900,25 @@
           <w:color w:val="000000"/>
           <w:lang w:val="en-PH" w:eastAsia="en-PH"/>
         </w:rPr>
-        <w:t xml:space="preserve">Image: Lesson 11. (n.d.). Retrieved from </w:t>
+        <w:t>Image: Lesson 11. (</w:t>
+      </w:r>
+      <w:proofErr w:type="spellStart"/>
+      <w:r>
+        <w:rPr>
+          <w:rFonts w:ascii="Arial" w:eastAsia="Times New Roman" w:hAnsi="Arial" w:cs="Arial"/>
+          <w:color w:val="000000"/>
+          <w:lang w:val="en-PH" w:eastAsia="en-PH"/>
+        </w:rPr>
+        <w:t>n.d.</w:t>
+      </w:r>
+      <w:proofErr w:type="spellEnd"/>
+      <w:r>
+        <w:rPr>
+          <w:rFonts w:ascii="Arial" w:eastAsia="Times New Roman" w:hAnsi="Arial" w:cs="Arial"/>
+          <w:color w:val="000000"/>
+          <w:lang w:val="en-PH" w:eastAsia="en-PH"/>
+        </w:rPr>
+        <w:t xml:space="preserve">). Retrieved from </w:t>
       </w:r>
     </w:p>
     <w:p>
@@ -4157,13 +4963,23 @@
           <w:lang w:val="en-PH" w:eastAsia="en-PH"/>
         </w:rPr>
       </w:pPr>
-      <w:r>
-        <w:rPr>
-          <w:rFonts w:ascii="Arial" w:eastAsia="Times New Roman" w:hAnsi="Arial" w:cs="Arial"/>
-          <w:color w:val="000000"/>
-          <w:lang w:val="en-PH" w:eastAsia="en-PH"/>
-        </w:rPr>
-        <w:t>Christensson, P. (2006). WAIS Definition. Retrieved from https://techterms.com</w:t>
+      <w:proofErr w:type="spellStart"/>
+      <w:r>
+        <w:rPr>
+          <w:rFonts w:ascii="Arial" w:eastAsia="Times New Roman" w:hAnsi="Arial" w:cs="Arial"/>
+          <w:color w:val="000000"/>
+          <w:lang w:val="en-PH" w:eastAsia="en-PH"/>
+        </w:rPr>
+        <w:t>Christensson</w:t>
+      </w:r>
+      <w:proofErr w:type="spellEnd"/>
+      <w:r>
+        <w:rPr>
+          <w:rFonts w:ascii="Arial" w:eastAsia="Times New Roman" w:hAnsi="Arial" w:cs="Arial"/>
+          <w:color w:val="000000"/>
+          <w:lang w:val="en-PH" w:eastAsia="en-PH"/>
+        </w:rPr>
+        <w:t>, P. (2006). WAIS Definition. Retrieved from https://techterms.com</w:t>
       </w:r>
     </w:p>
     <w:p>
@@ -4188,6 +5004,7 @@
           <w:lang w:val="en-PH" w:eastAsia="en-PH"/>
         </w:rPr>
       </w:pPr>
+      <w:proofErr w:type="gramStart"/>
       <w:r>
         <w:rPr>
           <w:rFonts w:ascii="Arial" w:eastAsia="Times New Roman" w:hAnsi="Arial" w:cs="Arial"/>
@@ -4196,7 +5013,18 @@
           <w:color w:val="000000"/>
           <w:lang w:val="en-PH" w:eastAsia="en-PH"/>
         </w:rPr>
-        <w:t>Gopher(protocol)</w:t>
+        <w:t>Gopher(</w:t>
+      </w:r>
+      <w:proofErr w:type="gramEnd"/>
+      <w:r>
+        <w:rPr>
+          <w:rFonts w:ascii="Arial" w:eastAsia="Times New Roman" w:hAnsi="Arial" w:cs="Arial"/>
+          <w:b/>
+          <w:bCs/>
+          <w:color w:val="000000"/>
+          <w:lang w:val="en-PH" w:eastAsia="en-PH"/>
+        </w:rPr>
+        <w:t>protocol)</w:t>
       </w:r>
     </w:p>
     <w:p>
@@ -4281,13 +5109,41 @@
           <w:lang w:val="en-PH" w:eastAsia="en-PH"/>
         </w:rPr>
       </w:pPr>
-      <w:r>
-        <w:rPr>
-          <w:rFonts w:ascii="Arial" w:eastAsia="Times New Roman" w:hAnsi="Arial" w:cs="Arial"/>
-          <w:color w:val="000000"/>
-          <w:lang w:val="en-PH" w:eastAsia="en-PH"/>
-        </w:rPr>
-        <w:t>protocol). (n.d.). Retrieved from https://tools.ietf.org/search/rfc1436</w:t>
+      <w:proofErr w:type="gramStart"/>
+      <w:r>
+        <w:rPr>
+          <w:rFonts w:ascii="Arial" w:eastAsia="Times New Roman" w:hAnsi="Arial" w:cs="Arial"/>
+          <w:color w:val="000000"/>
+          <w:lang w:val="en-PH" w:eastAsia="en-PH"/>
+        </w:rPr>
+        <w:t>protocol</w:t>
+      </w:r>
+      <w:proofErr w:type="gramEnd"/>
+      <w:r>
+        <w:rPr>
+          <w:rFonts w:ascii="Arial" w:eastAsia="Times New Roman" w:hAnsi="Arial" w:cs="Arial"/>
+          <w:color w:val="000000"/>
+          <w:lang w:val="en-PH" w:eastAsia="en-PH"/>
+        </w:rPr>
+        <w:t>). (</w:t>
+      </w:r>
+      <w:proofErr w:type="spellStart"/>
+      <w:r>
+        <w:rPr>
+          <w:rFonts w:ascii="Arial" w:eastAsia="Times New Roman" w:hAnsi="Arial" w:cs="Arial"/>
+          <w:color w:val="000000"/>
+          <w:lang w:val="en-PH" w:eastAsia="en-PH"/>
+        </w:rPr>
+        <w:t>n.d.</w:t>
+      </w:r>
+      <w:proofErr w:type="spellEnd"/>
+      <w:r>
+        <w:rPr>
+          <w:rFonts w:ascii="Arial" w:eastAsia="Times New Roman" w:hAnsi="Arial" w:cs="Arial"/>
+          <w:color w:val="000000"/>
+          <w:lang w:val="en-PH" w:eastAsia="en-PH"/>
+        </w:rPr>
+        <w:t>). Retrieved from https://tools.ietf.org/search/rfc1436</w:t>
       </w:r>
     </w:p>
     <w:p>
@@ -4392,7 +5248,43 @@
           <w:lang w:val="en-PH" w:eastAsia="en-PH"/>
         </w:rPr>
         <w:tab/>
-        <w:t>It a collection of newsgroups where users can post messages and the messages are distributed via usenet servers. The messages that are stored in the server stays in a certain period of time. It can be compared as internet forum like reddit but difference is the posted messages is not stored in only one server and as said the messages only retain in a certain period.</w:t>
+        <w:t xml:space="preserve">It a collection of newsgroups where users can post messages and the messages are distributed via </w:t>
+      </w:r>
+      <w:proofErr w:type="spellStart"/>
+      <w:r>
+        <w:rPr>
+          <w:rFonts w:ascii="Arial" w:eastAsia="Times New Roman" w:hAnsi="Arial" w:cs="Arial"/>
+          <w:color w:val="000000"/>
+          <w:lang w:val="en-PH" w:eastAsia="en-PH"/>
+        </w:rPr>
+        <w:t>usenet</w:t>
+      </w:r>
+      <w:proofErr w:type="spellEnd"/>
+      <w:r>
+        <w:rPr>
+          <w:rFonts w:ascii="Arial" w:eastAsia="Times New Roman" w:hAnsi="Arial" w:cs="Arial"/>
+          <w:color w:val="000000"/>
+          <w:lang w:val="en-PH" w:eastAsia="en-PH"/>
+        </w:rPr>
+        <w:t xml:space="preserve"> servers. The messages that are stored in the server stays in a certain period of time. It can be compared as internet forum like </w:t>
+      </w:r>
+      <w:proofErr w:type="spellStart"/>
+      <w:r>
+        <w:rPr>
+          <w:rFonts w:ascii="Arial" w:eastAsia="Times New Roman" w:hAnsi="Arial" w:cs="Arial"/>
+          <w:color w:val="000000"/>
+          <w:lang w:val="en-PH" w:eastAsia="en-PH"/>
+        </w:rPr>
+        <w:t>reddit</w:t>
+      </w:r>
+      <w:proofErr w:type="spellEnd"/>
+      <w:r>
+        <w:rPr>
+          <w:rFonts w:ascii="Arial" w:eastAsia="Times New Roman" w:hAnsi="Arial" w:cs="Arial"/>
+          <w:color w:val="000000"/>
+          <w:lang w:val="en-PH" w:eastAsia="en-PH"/>
+        </w:rPr>
+        <w:t xml:space="preserve"> but difference is the posted messages is not stored in only one server and as said the messages only retain in a certain period.</w:t>
       </w:r>
     </w:p>
     <w:p>
@@ -4455,7 +5347,25 @@
           <w:color w:val="000000"/>
           <w:lang w:val="en-PH" w:eastAsia="en-PH"/>
         </w:rPr>
-        <w:t>What is Usenet? (n.d.). Retrieved from http://www.usenet.org/</w:t>
+        <w:t>What is Usenet? (</w:t>
+      </w:r>
+      <w:proofErr w:type="spellStart"/>
+      <w:r>
+        <w:rPr>
+          <w:rFonts w:ascii="Arial" w:eastAsia="Times New Roman" w:hAnsi="Arial" w:cs="Arial"/>
+          <w:color w:val="000000"/>
+          <w:lang w:val="en-PH" w:eastAsia="en-PH"/>
+        </w:rPr>
+        <w:t>n.d.</w:t>
+      </w:r>
+      <w:proofErr w:type="spellEnd"/>
+      <w:r>
+        <w:rPr>
+          <w:rFonts w:ascii="Arial" w:eastAsia="Times New Roman" w:hAnsi="Arial" w:cs="Arial"/>
+          <w:color w:val="000000"/>
+          <w:lang w:val="en-PH" w:eastAsia="en-PH"/>
+        </w:rPr>
+        <w:t>). Retrieved from http://www.usenet.org/</w:t>
       </w:r>
     </w:p>
     <w:p>
@@ -4493,8 +5403,6 @@
         </w:rPr>
         <w:t>HTTP</w:t>
       </w:r>
-      <w:bookmarkStart w:id="0" w:name="_GoBack"/>
-      <w:bookmarkEnd w:id="0"/>
       <w:r>
         <w:rPr>
           <w:rFonts w:ascii="Arial" w:hAnsi="Arial" w:cs="Arial"/>
@@ -4588,7 +5496,35 @@
           <w:color w:val="000000"/>
           <w:lang w:val="en-PH" w:eastAsia="en-PH"/>
         </w:rPr>
-        <w:t>It is an application layer protocol that allows user of the World Wide Web to share information found in web pages. Its standard port connection is port 80 and  and for HTTPS its port 443.</w:t>
+        <w:t xml:space="preserve">It is an application layer protocol that allows user of the World Wide Web to share information found in web pages. Its standard port connection is port 80 </w:t>
+      </w:r>
+      <w:proofErr w:type="gramStart"/>
+      <w:r>
+        <w:rPr>
+          <w:rFonts w:ascii="Arial" w:eastAsia="Times New Roman" w:hAnsi="Arial" w:cs="Arial"/>
+          <w:color w:val="000000"/>
+          <w:lang w:val="en-PH" w:eastAsia="en-PH"/>
+        </w:rPr>
+        <w:t>and  </w:t>
+      </w:r>
+      <w:proofErr w:type="spellStart"/>
+      <w:r>
+        <w:rPr>
+          <w:rFonts w:ascii="Arial" w:eastAsia="Times New Roman" w:hAnsi="Arial" w:cs="Arial"/>
+          <w:color w:val="000000"/>
+          <w:lang w:val="en-PH" w:eastAsia="en-PH"/>
+        </w:rPr>
+        <w:t>and</w:t>
+      </w:r>
+      <w:proofErr w:type="spellEnd"/>
+      <w:proofErr w:type="gramEnd"/>
+      <w:r>
+        <w:rPr>
+          <w:rFonts w:ascii="Arial" w:eastAsia="Times New Roman" w:hAnsi="Arial" w:cs="Arial"/>
+          <w:color w:val="000000"/>
+          <w:lang w:val="en-PH" w:eastAsia="en-PH"/>
+        </w:rPr>
+        <w:t xml:space="preserve"> for HTTPS its port 443.</w:t>
       </w:r>
     </w:p>
     <w:p>
@@ -4618,7 +5554,43 @@
           <w:color w:val="000000"/>
           <w:lang w:val="en-PH" w:eastAsia="en-PH"/>
         </w:rPr>
-        <w:t xml:space="preserve">What is HTTP (HyperText Transfer Protocol)? (n.d.). Retrieved from </w:t>
+        <w:t>What is HTTP (</w:t>
+      </w:r>
+      <w:proofErr w:type="spellStart"/>
+      <w:r>
+        <w:rPr>
+          <w:rFonts w:ascii="Arial" w:eastAsia="Times New Roman" w:hAnsi="Arial" w:cs="Arial"/>
+          <w:color w:val="000000"/>
+          <w:lang w:val="en-PH" w:eastAsia="en-PH"/>
+        </w:rPr>
+        <w:t>HyperText</w:t>
+      </w:r>
+      <w:proofErr w:type="spellEnd"/>
+      <w:r>
+        <w:rPr>
+          <w:rFonts w:ascii="Arial" w:eastAsia="Times New Roman" w:hAnsi="Arial" w:cs="Arial"/>
+          <w:color w:val="000000"/>
+          <w:lang w:val="en-PH" w:eastAsia="en-PH"/>
+        </w:rPr>
+        <w:t xml:space="preserve"> Transfer Protocol)? (</w:t>
+      </w:r>
+      <w:proofErr w:type="spellStart"/>
+      <w:r>
+        <w:rPr>
+          <w:rFonts w:ascii="Arial" w:eastAsia="Times New Roman" w:hAnsi="Arial" w:cs="Arial"/>
+          <w:color w:val="000000"/>
+          <w:lang w:val="en-PH" w:eastAsia="en-PH"/>
+        </w:rPr>
+        <w:t>n.d.</w:t>
+      </w:r>
+      <w:proofErr w:type="spellEnd"/>
+      <w:r>
+        <w:rPr>
+          <w:rFonts w:ascii="Arial" w:eastAsia="Times New Roman" w:hAnsi="Arial" w:cs="Arial"/>
+          <w:color w:val="000000"/>
+          <w:lang w:val="en-PH" w:eastAsia="en-PH"/>
+        </w:rPr>
+        <w:t xml:space="preserve">). Retrieved from </w:t>
       </w:r>
     </w:p>
     <w:p>
@@ -4895,7 +5867,43 @@
           <w:color w:val="000000"/>
           <w:lang w:val="en-PH" w:eastAsia="en-PH"/>
         </w:rPr>
-        <w:t xml:space="preserve">What is HTTP (HyperText Transfer Protocol)? (n.d.). Retrieved from </w:t>
+        <w:t>What is HTTP (</w:t>
+      </w:r>
+      <w:proofErr w:type="spellStart"/>
+      <w:r>
+        <w:rPr>
+          <w:rFonts w:ascii="Arial" w:eastAsia="Times New Roman" w:hAnsi="Arial" w:cs="Arial"/>
+          <w:color w:val="000000"/>
+          <w:lang w:val="en-PH" w:eastAsia="en-PH"/>
+        </w:rPr>
+        <w:t>HyperText</w:t>
+      </w:r>
+      <w:proofErr w:type="spellEnd"/>
+      <w:r>
+        <w:rPr>
+          <w:rFonts w:ascii="Arial" w:eastAsia="Times New Roman" w:hAnsi="Arial" w:cs="Arial"/>
+          <w:color w:val="000000"/>
+          <w:lang w:val="en-PH" w:eastAsia="en-PH"/>
+        </w:rPr>
+        <w:t xml:space="preserve"> Transfer Protocol)? (</w:t>
+      </w:r>
+      <w:proofErr w:type="spellStart"/>
+      <w:r>
+        <w:rPr>
+          <w:rFonts w:ascii="Arial" w:eastAsia="Times New Roman" w:hAnsi="Arial" w:cs="Arial"/>
+          <w:color w:val="000000"/>
+          <w:lang w:val="en-PH" w:eastAsia="en-PH"/>
+        </w:rPr>
+        <w:t>n.d.</w:t>
+      </w:r>
+      <w:proofErr w:type="spellEnd"/>
+      <w:r>
+        <w:rPr>
+          <w:rFonts w:ascii="Arial" w:eastAsia="Times New Roman" w:hAnsi="Arial" w:cs="Arial"/>
+          <w:color w:val="000000"/>
+          <w:lang w:val="en-PH" w:eastAsia="en-PH"/>
+        </w:rPr>
+        <w:t xml:space="preserve">). Retrieved from </w:t>
       </w:r>
     </w:p>
     <w:p>
@@ -4945,7 +5953,25 @@
           <w:color w:val="000000"/>
           <w:lang w:val="en-PH" w:eastAsia="en-PH"/>
         </w:rPr>
-        <w:t xml:space="preserve">Mitchell, B. (n.d.). Explaining HTTP: The protocol that makes the Internet work. Retrieved from </w:t>
+        <w:t>Mitchell, B. (</w:t>
+      </w:r>
+      <w:proofErr w:type="spellStart"/>
+      <w:r>
+        <w:rPr>
+          <w:rFonts w:ascii="Arial" w:eastAsia="Times New Roman" w:hAnsi="Arial" w:cs="Arial"/>
+          <w:color w:val="000000"/>
+          <w:lang w:val="en-PH" w:eastAsia="en-PH"/>
+        </w:rPr>
+        <w:t>n.d.</w:t>
+      </w:r>
+      <w:proofErr w:type="spellEnd"/>
+      <w:r>
+        <w:rPr>
+          <w:rFonts w:ascii="Arial" w:eastAsia="Times New Roman" w:hAnsi="Arial" w:cs="Arial"/>
+          <w:color w:val="000000"/>
+          <w:lang w:val="en-PH" w:eastAsia="en-PH"/>
+        </w:rPr>
+        <w:t xml:space="preserve">). Explaining HTTP: The protocol that makes the Internet work. Retrieved from </w:t>
       </w:r>
     </w:p>
     <w:p>
@@ -5233,8 +6259,21 @@
           <w:lang w:val="en-PH" w:eastAsia="en-PH"/>
         </w:rPr>
         <w:tab/>
-        <w:t>It is about information can be exchanged in the messages.ita</w:t>
-      </w:r>
+        <w:t xml:space="preserve">It is about information can be exchanged in the </w:t>
+      </w:r>
+      <w:proofErr w:type="spellStart"/>
+      <w:r>
+        <w:rPr>
+          <w:rFonts w:ascii="Arial" w:eastAsia="Times New Roman" w:hAnsi="Arial" w:cs="Arial"/>
+          <w:color w:val="101010"/>
+          <w:sz w:val="24"/>
+          <w:szCs w:val="24"/>
+          <w:shd w:val="clear" w:color="auto" w:fill="FFFFFF"/>
+          <w:lang w:val="en-PH" w:eastAsia="en-PH"/>
+        </w:rPr>
+        <w:t>messages.ita</w:t>
+      </w:r>
+      <w:proofErr w:type="spellEnd"/>
     </w:p>
     <w:p>
       <w:pPr>
@@ -5257,13 +6296,23 @@
           <w:lang w:val="en-PH" w:eastAsia="en-PH"/>
         </w:rPr>
       </w:pPr>
-      <w:r>
-        <w:rPr>
-          <w:rFonts w:ascii="Arial" w:eastAsia="Times New Roman" w:hAnsi="Arial" w:cs="Arial"/>
-          <w:color w:val="000000"/>
-          <w:lang w:val="en-PH" w:eastAsia="en-PH"/>
-        </w:rPr>
-        <w:t>Sanjoysanyal. (2008). HTTP Basics. Retrieved from</w:t>
+      <w:proofErr w:type="spellStart"/>
+      <w:r>
+        <w:rPr>
+          <w:rFonts w:ascii="Arial" w:eastAsia="Times New Roman" w:hAnsi="Arial" w:cs="Arial"/>
+          <w:color w:val="000000"/>
+          <w:lang w:val="en-PH" w:eastAsia="en-PH"/>
+        </w:rPr>
+        <w:t>Sanjoysanyal</w:t>
+      </w:r>
+      <w:proofErr w:type="spellEnd"/>
+      <w:r>
+        <w:rPr>
+          <w:rFonts w:ascii="Arial" w:eastAsia="Times New Roman" w:hAnsi="Arial" w:cs="Arial"/>
+          <w:color w:val="000000"/>
+          <w:lang w:val="en-PH" w:eastAsia="en-PH"/>
+        </w:rPr>
+        <w:t>. (2008). HTTP Basics. Retrieved from</w:t>
       </w:r>
     </w:p>
     <w:p>
@@ -5429,7 +6478,25 @@
           <w:color w:val="000000"/>
           <w:lang w:val="en-PH" w:eastAsia="en-PH"/>
         </w:rPr>
-        <w:t>HTTP uses the same definition of the term “character set” as described for MIME. Fot language is composed of 1 or more parts: A primary language tag and a possibly explicitly excluded.</w:t>
+        <w:t xml:space="preserve">HTTP uses the same definition of the term “character set” as described for MIME. </w:t>
+      </w:r>
+      <w:proofErr w:type="spellStart"/>
+      <w:r>
+        <w:rPr>
+          <w:rFonts w:ascii="Arial" w:eastAsia="Times New Roman" w:hAnsi="Arial" w:cs="Arial"/>
+          <w:color w:val="000000"/>
+          <w:lang w:val="en-PH" w:eastAsia="en-PH"/>
+        </w:rPr>
+        <w:t>Fot</w:t>
+      </w:r>
+      <w:proofErr w:type="spellEnd"/>
+      <w:r>
+        <w:rPr>
+          <w:rFonts w:ascii="Arial" w:eastAsia="Times New Roman" w:hAnsi="Arial" w:cs="Arial"/>
+          <w:color w:val="000000"/>
+          <w:lang w:val="en-PH" w:eastAsia="en-PH"/>
+        </w:rPr>
+        <w:t xml:space="preserve"> language is composed of 1 or more parts: A primary language tag and a possibly explicitly excluded.</w:t>
       </w:r>
     </w:p>
     <w:p>
@@ -5451,8 +6518,18 @@
           <w:lang w:val="en-PH" w:eastAsia="en-PH"/>
         </w:rPr>
         <w:br/>
-        <w:t>Context/transfer codings</w:t>
-      </w:r>
+        <w:t xml:space="preserve">Context/transfer </w:t>
+      </w:r>
+      <w:proofErr w:type="spellStart"/>
+      <w:r>
+        <w:rPr>
+          <w:rFonts w:ascii="Arial" w:eastAsia="Times New Roman" w:hAnsi="Arial" w:cs="Arial"/>
+          <w:color w:val="000000"/>
+          <w:lang w:val="en-PH" w:eastAsia="en-PH"/>
+        </w:rPr>
+        <w:t>codings</w:t>
+      </w:r>
+      <w:proofErr w:type="spellEnd"/>
     </w:p>
     <w:p>
       <w:pPr>
@@ -5472,7 +6549,43 @@
           <w:color w:val="000000"/>
           <w:lang w:val="en-PH" w:eastAsia="en-PH"/>
         </w:rPr>
-        <w:t>Content codings allows a document to be compressed or otherwise usefully transformed without losing the identity of its underlying media type and without loss of information. And Transfer Codings value is used to determine an encoding transformation that has been or may need to be applied to an entity-body in order to ensure “safe transport” through the network</w:t>
+        <w:t xml:space="preserve">Content </w:t>
+      </w:r>
+      <w:proofErr w:type="spellStart"/>
+      <w:r>
+        <w:rPr>
+          <w:rFonts w:ascii="Arial" w:eastAsia="Times New Roman" w:hAnsi="Arial" w:cs="Arial"/>
+          <w:color w:val="000000"/>
+          <w:lang w:val="en-PH" w:eastAsia="en-PH"/>
+        </w:rPr>
+        <w:t>codings</w:t>
+      </w:r>
+      <w:proofErr w:type="spellEnd"/>
+      <w:r>
+        <w:rPr>
+          <w:rFonts w:ascii="Arial" w:eastAsia="Times New Roman" w:hAnsi="Arial" w:cs="Arial"/>
+          <w:color w:val="000000"/>
+          <w:lang w:val="en-PH" w:eastAsia="en-PH"/>
+        </w:rPr>
+        <w:t xml:space="preserve"> allows a document to be compressed or otherwise usefully transformed without losing the identity of its underlying media type and without loss of information. And Transfer </w:t>
+      </w:r>
+      <w:proofErr w:type="spellStart"/>
+      <w:r>
+        <w:rPr>
+          <w:rFonts w:ascii="Arial" w:eastAsia="Times New Roman" w:hAnsi="Arial" w:cs="Arial"/>
+          <w:color w:val="000000"/>
+          <w:lang w:val="en-PH" w:eastAsia="en-PH"/>
+        </w:rPr>
+        <w:t>Codings</w:t>
+      </w:r>
+      <w:proofErr w:type="spellEnd"/>
+      <w:r>
+        <w:rPr>
+          <w:rFonts w:ascii="Arial" w:eastAsia="Times New Roman" w:hAnsi="Arial" w:cs="Arial"/>
+          <w:color w:val="000000"/>
+          <w:lang w:val="en-PH" w:eastAsia="en-PH"/>
+        </w:rPr>
+        <w:t xml:space="preserve"> value is used to determine an encoding transformation that has been or may need to be applied to an entity-body in order to ensure “safe transport” through the network</w:t>
       </w:r>
     </w:p>
     <w:p>
@@ -5727,6 +6840,14 @@
       </w:r>
     </w:p>
     <w:p>
+      <w:pPr>
+        <w:rPr>
+          <w:rFonts w:ascii="Times New Roman" w:hAnsi="Times New Roman" w:cs="Times New Roman"/>
+          <w:b/>
+          <w:sz w:val="24"/>
+          <w:szCs w:val="24"/>
+        </w:rPr>
+      </w:pPr>
       <w:r>
         <w:rPr>
           <w:rFonts w:ascii="Times New Roman" w:eastAsia="Times New Roman" w:hAnsi="Times New Roman" w:cs="Times New Roman"/>
@@ -5756,13 +6877,487 @@
       </w:r>
       <w:r>
         <w:rPr>
-          <w:rFonts w:ascii="Times New Roman" w:eastAsia="Times New Roman" w:hAnsi="Times New Roman" w:cs="Times New Roman"/>
-          <w:sz w:val="24"/>
-          <w:szCs w:val="24"/>
-          <w:lang w:val="en-PH" w:eastAsia="en-PH"/>
-        </w:rPr>
-        <w:br/>
-      </w:r>
+          <w:rFonts w:ascii="Times New Roman" w:hAnsi="Times New Roman" w:cs="Times New Roman"/>
+          <w:b/>
+          <w:sz w:val="24"/>
+          <w:szCs w:val="24"/>
+        </w:rPr>
+        <w:t>HTTP Request Message</w:t>
+      </w:r>
+    </w:p>
+    <w:p>
+      <w:pPr>
+        <w:rPr>
+          <w:rFonts w:ascii="Times New Roman" w:hAnsi="Times New Roman" w:cs="Times New Roman"/>
+          <w:color w:val="000000"/>
+          <w:sz w:val="24"/>
+          <w:szCs w:val="24"/>
+        </w:rPr>
+      </w:pPr>
+      <w:r>
+        <w:rPr>
+          <w:rFonts w:ascii="Times New Roman" w:hAnsi="Times New Roman" w:cs="Times New Roman"/>
+          <w:sz w:val="24"/>
+          <w:szCs w:val="24"/>
+        </w:rPr>
+        <w:t>A HTTP request me</w:t>
+      </w:r>
+      <w:bookmarkStart w:id="0" w:name="_GoBack"/>
+      <w:bookmarkEnd w:id="0"/>
+      <w:r>
+        <w:rPr>
+          <w:rFonts w:ascii="Times New Roman" w:hAnsi="Times New Roman" w:cs="Times New Roman"/>
+          <w:sz w:val="24"/>
+          <w:szCs w:val="24"/>
+        </w:rPr>
+        <w:t>ssage from an HTTP client sends to a server</w:t>
+      </w:r>
+      <w:r>
+        <w:rPr>
+          <w:rFonts w:ascii="Times New Roman" w:hAnsi="Times New Roman" w:cs="Times New Roman"/>
+          <w:sz w:val="24"/>
+          <w:szCs w:val="24"/>
+        </w:rPr>
+        <w:t>. It</w:t>
+      </w:r>
+      <w:r>
+        <w:rPr>
+          <w:rFonts w:ascii="Times New Roman" w:hAnsi="Times New Roman" w:cs="Times New Roman"/>
+          <w:sz w:val="24"/>
+          <w:szCs w:val="24"/>
+        </w:rPr>
+        <w:t xml:space="preserve"> includes</w:t>
+      </w:r>
+      <w:r>
+        <w:rPr>
+          <w:rFonts w:ascii="Times New Roman" w:hAnsi="Times New Roman" w:cs="Times New Roman"/>
+          <w:sz w:val="24"/>
+          <w:szCs w:val="24"/>
+        </w:rPr>
+        <w:t xml:space="preserve"> </w:t>
+      </w:r>
+      <w:r>
+        <w:rPr>
+          <w:rFonts w:ascii="Times New Roman" w:hAnsi="Times New Roman" w:cs="Times New Roman"/>
+          <w:color w:val="000000"/>
+          <w:sz w:val="24"/>
+          <w:szCs w:val="24"/>
+        </w:rPr>
+        <w:t>the method to be applied to the resource, the identifier of the resource, and the protocol version in use</w:t>
+      </w:r>
+      <w:r>
+        <w:rPr>
+          <w:rFonts w:ascii="Times New Roman" w:hAnsi="Times New Roman" w:cs="Times New Roman"/>
+          <w:color w:val="000000"/>
+          <w:sz w:val="24"/>
+          <w:szCs w:val="24"/>
+        </w:rPr>
+        <w:t xml:space="preserve"> (</w:t>
+      </w:r>
+      <w:hyperlink r:id="rId7" w:history="1">
+        <w:r>
+          <w:rPr>
+            <w:rStyle w:val="Hyperlink"/>
+            <w:rFonts w:ascii="Times New Roman" w:hAnsi="Times New Roman" w:cs="Times New Roman"/>
+            <w:sz w:val="24"/>
+            <w:szCs w:val="24"/>
+          </w:rPr>
+          <w:t>www.w3.org</w:t>
+        </w:r>
+      </w:hyperlink>
+      <w:r>
+        <w:rPr>
+          <w:rFonts w:ascii="Times New Roman" w:hAnsi="Times New Roman" w:cs="Times New Roman"/>
+          <w:color w:val="000000"/>
+          <w:sz w:val="24"/>
+          <w:szCs w:val="24"/>
+        </w:rPr>
+        <w:t>, 2014)</w:t>
+      </w:r>
+      <w:r>
+        <w:rPr>
+          <w:rFonts w:ascii="Times New Roman" w:hAnsi="Times New Roman" w:cs="Times New Roman"/>
+          <w:color w:val="000000"/>
+          <w:sz w:val="24"/>
+          <w:szCs w:val="24"/>
+        </w:rPr>
+        <w:t>.</w:t>
+      </w:r>
+      <w:r>
+        <w:rPr>
+          <w:rFonts w:ascii="Times New Roman" w:hAnsi="Times New Roman" w:cs="Times New Roman"/>
+          <w:color w:val="000000"/>
+          <w:sz w:val="24"/>
+          <w:szCs w:val="24"/>
+        </w:rPr>
+        <w:t xml:space="preserve">  It includes the following, Request-Line, Message Headers, Empty Lines and Message Body. </w:t>
+      </w:r>
+    </w:p>
+    <w:p>
+      <w:pPr>
+        <w:rPr>
+          <w:rFonts w:ascii="Times New Roman" w:hAnsi="Times New Roman" w:cs="Times New Roman"/>
+          <w:color w:val="000000"/>
+          <w:sz w:val="24"/>
+          <w:szCs w:val="24"/>
+        </w:rPr>
+      </w:pPr>
+      <w:r>
+        <w:rPr>
+          <w:rFonts w:ascii="Times New Roman" w:hAnsi="Times New Roman" w:cs="Times New Roman"/>
+          <w:color w:val="000000"/>
+          <w:sz w:val="24"/>
+          <w:szCs w:val="24"/>
+        </w:rPr>
+        <w:t>Example:</w:t>
+      </w:r>
+    </w:p>
+    <w:p>
+      <w:pPr>
+        <w:rPr>
+          <w:rFonts w:ascii="Times New Roman" w:hAnsi="Times New Roman" w:cs="Times New Roman"/>
+          <w:color w:val="000000"/>
+          <w:sz w:val="24"/>
+          <w:szCs w:val="24"/>
+        </w:rPr>
+      </w:pPr>
+      <w:r>
+        <w:rPr>
+          <w:rFonts w:ascii="Times New Roman" w:hAnsi="Times New Roman" w:cs="Times New Roman"/>
+          <w:b/>
+          <w:color w:val="000000"/>
+          <w:sz w:val="24"/>
+          <w:szCs w:val="24"/>
+        </w:rPr>
+        <w:t xml:space="preserve">Request Line: </w:t>
+      </w:r>
+      <w:r>
+        <w:rPr>
+          <w:rFonts w:ascii="Times New Roman" w:hAnsi="Times New Roman" w:cs="Times New Roman"/>
+          <w:color w:val="000000"/>
+          <w:sz w:val="24"/>
+          <w:szCs w:val="24"/>
+        </w:rPr>
+        <w:t>Get http://www.org/ HTTP/1.1</w:t>
+      </w:r>
+    </w:p>
+    <w:p>
+      <w:pPr>
+        <w:rPr>
+          <w:rFonts w:ascii="Times New Roman" w:hAnsi="Times New Roman" w:cs="Times New Roman"/>
+          <w:color w:val="000000"/>
+          <w:sz w:val="24"/>
+          <w:szCs w:val="24"/>
+        </w:rPr>
+      </w:pPr>
+      <w:r>
+        <w:rPr>
+          <w:rFonts w:ascii="Times New Roman" w:hAnsi="Times New Roman" w:cs="Times New Roman"/>
+          <w:b/>
+          <w:color w:val="000000"/>
+          <w:sz w:val="24"/>
+          <w:szCs w:val="24"/>
+        </w:rPr>
+        <w:t>Header:</w:t>
+      </w:r>
+      <w:r>
+        <w:rPr>
+          <w:rFonts w:ascii="Times New Roman" w:hAnsi="Times New Roman" w:cs="Times New Roman"/>
+          <w:color w:val="000000"/>
+          <w:sz w:val="24"/>
+          <w:szCs w:val="24"/>
+        </w:rPr>
+        <w:t xml:space="preserve"> Host: </w:t>
+      </w:r>
+      <w:hyperlink r:id="rId8" w:history="1">
+        <w:r>
+          <w:rPr>
+            <w:rStyle w:val="Hyperlink"/>
+            <w:rFonts w:ascii="Times New Roman" w:hAnsi="Times New Roman" w:cs="Times New Roman"/>
+            <w:sz w:val="24"/>
+            <w:szCs w:val="24"/>
+          </w:rPr>
+          <w:t>www.webtek.org</w:t>
+        </w:r>
+      </w:hyperlink>
+    </w:p>
+    <w:p>
+      <w:pPr>
+        <w:rPr>
+          <w:rFonts w:ascii="Times New Roman" w:hAnsi="Times New Roman" w:cs="Times New Roman"/>
+          <w:color w:val="000000"/>
+          <w:sz w:val="24"/>
+          <w:szCs w:val="24"/>
+        </w:rPr>
+      </w:pPr>
+      <w:r>
+        <w:rPr>
+          <w:rFonts w:ascii="Times New Roman" w:hAnsi="Times New Roman" w:cs="Times New Roman"/>
+          <w:b/>
+          <w:color w:val="000000"/>
+          <w:sz w:val="24"/>
+          <w:szCs w:val="24"/>
+        </w:rPr>
+        <w:t>Extension Header:</w:t>
+      </w:r>
+      <w:r>
+        <w:rPr>
+          <w:rFonts w:ascii="Times New Roman" w:hAnsi="Times New Roman" w:cs="Times New Roman"/>
+          <w:color w:val="000000"/>
+          <w:sz w:val="24"/>
+          <w:szCs w:val="24"/>
+        </w:rPr>
+        <w:t xml:space="preserve"> Upgrade-Insecure-Request: 1</w:t>
+      </w:r>
+    </w:p>
+    <w:p>
+      <w:pPr>
+        <w:rPr>
+          <w:rFonts w:ascii="Times New Roman" w:hAnsi="Times New Roman" w:cs="Times New Roman"/>
+          <w:color w:val="000000"/>
+          <w:sz w:val="24"/>
+          <w:szCs w:val="24"/>
+        </w:rPr>
+      </w:pPr>
+    </w:p>
+    <w:p>
+      <w:pPr>
+        <w:rPr>
+          <w:rFonts w:ascii="Times New Roman" w:hAnsi="Times New Roman" w:cs="Times New Roman"/>
+          <w:color w:val="000000"/>
+          <w:sz w:val="24"/>
+          <w:szCs w:val="24"/>
+        </w:rPr>
+      </w:pPr>
+      <w:r>
+        <w:rPr>
+          <w:rFonts w:ascii="Times New Roman" w:hAnsi="Times New Roman" w:cs="Times New Roman"/>
+          <w:b/>
+          <w:color w:val="000000"/>
+          <w:sz w:val="24"/>
+          <w:szCs w:val="24"/>
+        </w:rPr>
+        <w:t>Message Body:</w:t>
+      </w:r>
+      <w:r>
+        <w:rPr>
+          <w:rFonts w:ascii="Times New Roman" w:hAnsi="Times New Roman" w:cs="Times New Roman"/>
+          <w:color w:val="000000"/>
+          <w:sz w:val="24"/>
+          <w:szCs w:val="24"/>
+        </w:rPr>
+        <w:t xml:space="preserve"> </w:t>
+      </w:r>
+      <w:proofErr w:type="spellStart"/>
+      <w:r>
+        <w:rPr>
+          <w:rFonts w:ascii="Times New Roman" w:hAnsi="Times New Roman" w:cs="Times New Roman"/>
+          <w:color w:val="000000"/>
+          <w:sz w:val="24"/>
+          <w:szCs w:val="24"/>
+        </w:rPr>
+        <w:t>licenseID</w:t>
+      </w:r>
+      <w:proofErr w:type="spellEnd"/>
+      <w:r>
+        <w:rPr>
+          <w:rFonts w:ascii="Times New Roman" w:hAnsi="Times New Roman" w:cs="Times New Roman"/>
+          <w:color w:val="000000"/>
+          <w:sz w:val="24"/>
+          <w:szCs w:val="24"/>
+        </w:rPr>
+        <w:t>=</w:t>
+      </w:r>
+      <w:proofErr w:type="spellStart"/>
+      <w:r>
+        <w:rPr>
+          <w:rFonts w:ascii="Times New Roman" w:hAnsi="Times New Roman" w:cs="Times New Roman"/>
+          <w:color w:val="000000"/>
+          <w:sz w:val="24"/>
+          <w:szCs w:val="24"/>
+        </w:rPr>
+        <w:t>string&amp;content</w:t>
+      </w:r>
+      <w:proofErr w:type="spellEnd"/>
+      <w:r>
+        <w:rPr>
+          <w:rFonts w:ascii="Times New Roman" w:hAnsi="Times New Roman" w:cs="Times New Roman"/>
+          <w:color w:val="000000"/>
+          <w:sz w:val="24"/>
+          <w:szCs w:val="24"/>
+        </w:rPr>
+        <w:t>=string&amp;/</w:t>
+      </w:r>
+      <w:proofErr w:type="spellStart"/>
+      <w:r>
+        <w:rPr>
+          <w:rFonts w:ascii="Times New Roman" w:hAnsi="Times New Roman" w:cs="Times New Roman"/>
+          <w:color w:val="000000"/>
+          <w:sz w:val="24"/>
+          <w:szCs w:val="24"/>
+        </w:rPr>
+        <w:t>paramsXML</w:t>
+      </w:r>
+      <w:proofErr w:type="spellEnd"/>
+      <w:r>
+        <w:rPr>
+          <w:rFonts w:ascii="Times New Roman" w:hAnsi="Times New Roman" w:cs="Times New Roman"/>
+          <w:color w:val="000000"/>
+          <w:sz w:val="24"/>
+          <w:szCs w:val="24"/>
+        </w:rPr>
+        <w:t>=string</w:t>
+      </w:r>
+    </w:p>
+    <w:p>
+      <w:pPr>
+        <w:rPr>
+          <w:rFonts w:ascii="Times New Roman" w:hAnsi="Times New Roman" w:cs="Times New Roman"/>
+          <w:color w:val="000000"/>
+          <w:sz w:val="24"/>
+          <w:szCs w:val="24"/>
+        </w:rPr>
+      </w:pPr>
+    </w:p>
+    <w:p>
+      <w:pPr>
+        <w:rPr>
+          <w:rFonts w:ascii="Times New Roman" w:hAnsi="Times New Roman" w:cs="Times New Roman"/>
+          <w:color w:val="000000"/>
+          <w:sz w:val="24"/>
+          <w:szCs w:val="24"/>
+        </w:rPr>
+      </w:pPr>
+      <w:r>
+        <w:rPr>
+          <w:rFonts w:ascii="Times New Roman" w:hAnsi="Times New Roman" w:cs="Times New Roman"/>
+          <w:b/>
+          <w:color w:val="000000"/>
+          <w:sz w:val="24"/>
+          <w:szCs w:val="24"/>
+        </w:rPr>
+        <w:t xml:space="preserve">Request-Line </w:t>
+      </w:r>
+      <w:r>
+        <w:rPr>
+          <w:rFonts w:ascii="Times New Roman" w:hAnsi="Times New Roman" w:cs="Times New Roman"/>
+          <w:color w:val="000000"/>
+          <w:sz w:val="24"/>
+          <w:szCs w:val="24"/>
+        </w:rPr>
+        <w:t>(CRFL-terminated line consisting of three space - separated values)</w:t>
+      </w:r>
+    </w:p>
+    <w:p>
+      <w:pPr>
+        <w:rPr>
+          <w:rFonts w:ascii="Times New Roman" w:hAnsi="Times New Roman" w:cs="Times New Roman"/>
+          <w:color w:val="000000"/>
+          <w:sz w:val="24"/>
+          <w:szCs w:val="24"/>
+        </w:rPr>
+      </w:pPr>
+      <w:r>
+        <w:rPr>
+          <w:rFonts w:ascii="Times New Roman" w:hAnsi="Times New Roman" w:cs="Times New Roman"/>
+          <w:color w:val="000000"/>
+          <w:sz w:val="24"/>
+          <w:szCs w:val="24"/>
+        </w:rPr>
+        <w:tab/>
+        <w:t>It starts with the method token that is either standard or extended. Next is the Request-URI with the HTTP Protocol version. It ends with CRFL-terminated. It is separated by three SP values.</w:t>
+      </w:r>
+    </w:p>
+    <w:p>
+      <w:pPr>
+        <w:rPr>
+          <w:rFonts w:ascii="Times New Roman" w:hAnsi="Times New Roman" w:cs="Times New Roman"/>
+          <w:color w:val="000000"/>
+          <w:sz w:val="24"/>
+          <w:szCs w:val="24"/>
+        </w:rPr>
+      </w:pPr>
+      <w:r>
+        <w:rPr>
+          <w:rFonts w:ascii="Times New Roman" w:hAnsi="Times New Roman" w:cs="Times New Roman"/>
+          <w:color w:val="000000"/>
+          <w:sz w:val="24"/>
+          <w:szCs w:val="24"/>
+        </w:rPr>
+        <w:lastRenderedPageBreak/>
+        <w:tab/>
+        <w:t>Request Method</w:t>
+      </w:r>
+    </w:p>
+    <w:p>
+      <w:pPr>
+        <w:pStyle w:val="ListParagraph"/>
+        <w:numPr>
+          <w:ilvl w:val="0"/>
+          <w:numId w:val="30"/>
+        </w:numPr>
+        <w:rPr>
+          <w:rFonts w:ascii="Times New Roman" w:hAnsi="Times New Roman" w:cs="Times New Roman"/>
+          <w:color w:val="000000"/>
+          <w:sz w:val="24"/>
+          <w:szCs w:val="24"/>
+        </w:rPr>
+      </w:pPr>
+      <w:r>
+        <w:rPr>
+          <w:rFonts w:ascii="Times New Roman" w:hAnsi="Times New Roman" w:cs="Times New Roman"/>
+          <w:color w:val="000000"/>
+          <w:sz w:val="24"/>
+          <w:szCs w:val="24"/>
+        </w:rPr>
+        <w:t>Identified by the Request-URI, it shows the method that is to be used on the resource. The method should always be in uppercase because it is case-sensitive.</w:t>
+      </w:r>
+    </w:p>
+    <w:p>
+      <w:pPr>
+        <w:pStyle w:val="ListParagraph"/>
+        <w:rPr>
+          <w:rFonts w:ascii="Times New Roman" w:hAnsi="Times New Roman" w:cs="Times New Roman"/>
+          <w:color w:val="000000"/>
+          <w:sz w:val="24"/>
+          <w:szCs w:val="24"/>
+        </w:rPr>
+      </w:pPr>
+      <w:r>
+        <w:rPr>
+          <w:rFonts w:ascii="Times New Roman" w:hAnsi="Times New Roman" w:cs="Times New Roman"/>
+          <w:color w:val="000000"/>
+          <w:sz w:val="24"/>
+          <w:szCs w:val="24"/>
+        </w:rPr>
+        <w:t>Request-URI</w:t>
+      </w:r>
+    </w:p>
+    <w:p>
+      <w:pPr>
+        <w:pStyle w:val="ListParagraph"/>
+        <w:numPr>
+          <w:ilvl w:val="0"/>
+          <w:numId w:val="30"/>
+        </w:numPr>
+        <w:rPr>
+          <w:rFonts w:ascii="Times New Roman" w:hAnsi="Times New Roman" w:cs="Times New Roman"/>
+          <w:color w:val="000000"/>
+          <w:sz w:val="24"/>
+          <w:szCs w:val="24"/>
+        </w:rPr>
+      </w:pPr>
+      <w:r>
+        <w:rPr>
+          <w:rFonts w:ascii="Times New Roman" w:hAnsi="Times New Roman" w:cs="Times New Roman"/>
+          <w:color w:val="000000"/>
+          <w:sz w:val="24"/>
+          <w:szCs w:val="24"/>
+        </w:rPr>
+        <w:t xml:space="preserve">Request-Uniform Resource Identifier, the resource which will be pertain the request will be identified. It has four options that is dependent on the request. </w:t>
+      </w:r>
+    </w:p>
+    <w:p>
       <w:r>
         <w:rPr>
           <w:rFonts w:ascii="Times New Roman" w:eastAsia="Times New Roman" w:hAnsi="Times New Roman" w:cs="Times New Roman"/>
@@ -5823,7 +7418,7 @@
 
 <file path=word/numbering.xml><?xml version="1.0" encoding="utf-8"?>
 <w:numbering xmlns:wpc="http://schemas.microsoft.com/office/word/2010/wordprocessingCanvas" xmlns:mc="http://schemas.openxmlformats.org/markup-compatibility/2006" xmlns:o="urn:schemas-microsoft-com:office:office" xmlns:r="http://schemas.openxmlformats.org/officeDocument/2006/relationships" xmlns:m="http://schemas.openxmlformats.org/officeDocument/2006/math" xmlns:v="urn:schemas-microsoft-com:vml" xmlns:wp14="http://schemas.microsoft.com/office/word/2010/wordprocessingDrawing" xmlns:wp="http://schemas.openxmlformats.org/drawingml/2006/wordprocessingDrawing" xmlns:w10="urn:schemas-microsoft-com:office:word" xmlns:w="http://schemas.openxmlformats.org/wordprocessingml/2006/main" xmlns:w14="http://schemas.microsoft.com/office/word/2010/wordml" xmlns:w15="http://schemas.microsoft.com/office/word/2012/wordml" xmlns:wpg="http://schemas.microsoft.com/office/word/2010/wordprocessingGroup" xmlns:wpi="http://schemas.microsoft.com/office/word/2010/wordprocessingInk" xmlns:wne="http://schemas.microsoft.com/office/word/2006/wordml" xmlns:wps="http://schemas.microsoft.com/office/word/2010/wordprocessingShape" mc:Ignorable="w14 w15 wp14">
-  <w:abstractNum w:abstractNumId="0">
+  <w:abstractNum w:abstractNumId="0" w15:restartNumberingAfterBreak="0">
     <w:nsid w:val="FFFFFF89"/>
     <w:multiLevelType w:val="singleLevel"/>
     <w:tmpl w:val="9C4474FC"/>
@@ -5844,7 +7439,7 @@
       </w:rPr>
     </w:lvl>
   </w:abstractNum>
-  <w:abstractNum w:abstractNumId="1">
+  <w:abstractNum w:abstractNumId="1" w15:restartNumberingAfterBreak="0">
     <w:nsid w:val="04915660"/>
     <w:multiLevelType w:val="hybridMultilevel"/>
     <w:tmpl w:val="B4906F90"/>
@@ -5957,7 +7552,7 @@
       </w:rPr>
     </w:lvl>
   </w:abstractNum>
-  <w:abstractNum w:abstractNumId="2">
+  <w:abstractNum w:abstractNumId="2" w15:restartNumberingAfterBreak="0">
     <w:nsid w:val="092A3253"/>
     <w:multiLevelType w:val="hybridMultilevel"/>
     <w:tmpl w:val="8FFA0034"/>
@@ -6070,7 +7665,7 @@
       </w:rPr>
     </w:lvl>
   </w:abstractNum>
-  <w:abstractNum w:abstractNumId="3">
+  <w:abstractNum w:abstractNumId="3" w15:restartNumberingAfterBreak="0">
     <w:nsid w:val="0A7A194F"/>
     <w:multiLevelType w:val="hybridMultilevel"/>
     <w:tmpl w:val="494C7CA0"/>
@@ -6183,7 +7778,7 @@
       </w:rPr>
     </w:lvl>
   </w:abstractNum>
-  <w:abstractNum w:abstractNumId="4">
+  <w:abstractNum w:abstractNumId="4" w15:restartNumberingAfterBreak="0">
     <w:nsid w:val="0F4E5EE2"/>
     <w:multiLevelType w:val="hybridMultilevel"/>
     <w:tmpl w:val="94748BCA"/>
@@ -6296,7 +7891,7 @@
       </w:rPr>
     </w:lvl>
   </w:abstractNum>
-  <w:abstractNum w:abstractNumId="5">
+  <w:abstractNum w:abstractNumId="5" w15:restartNumberingAfterBreak="0">
     <w:nsid w:val="1BBB13C7"/>
     <w:multiLevelType w:val="hybridMultilevel"/>
     <w:tmpl w:val="BFB06662"/>
@@ -6409,7 +8004,7 @@
       </w:rPr>
     </w:lvl>
   </w:abstractNum>
-  <w:abstractNum w:abstractNumId="6">
+  <w:abstractNum w:abstractNumId="6" w15:restartNumberingAfterBreak="0">
     <w:nsid w:val="222D5035"/>
     <w:multiLevelType w:val="hybridMultilevel"/>
     <w:tmpl w:val="78ACF11E"/>
@@ -6522,7 +8117,7 @@
       </w:rPr>
     </w:lvl>
   </w:abstractNum>
-  <w:abstractNum w:abstractNumId="7">
+  <w:abstractNum w:abstractNumId="7" w15:restartNumberingAfterBreak="0">
     <w:nsid w:val="2523637A"/>
     <w:multiLevelType w:val="hybridMultilevel"/>
     <w:tmpl w:val="181C3202"/>
@@ -6635,7 +8230,7 @@
       </w:rPr>
     </w:lvl>
   </w:abstractNum>
-  <w:abstractNum w:abstractNumId="8">
+  <w:abstractNum w:abstractNumId="8" w15:restartNumberingAfterBreak="0">
     <w:nsid w:val="2926556D"/>
     <w:multiLevelType w:val="hybridMultilevel"/>
     <w:tmpl w:val="EB2C768C"/>
@@ -6748,7 +8343,7 @@
       </w:rPr>
     </w:lvl>
   </w:abstractNum>
-  <w:abstractNum w:abstractNumId="9">
+  <w:abstractNum w:abstractNumId="9" w15:restartNumberingAfterBreak="0">
     <w:nsid w:val="2F016DD8"/>
     <w:multiLevelType w:val="hybridMultilevel"/>
     <w:tmpl w:val="8A8C9428"/>
@@ -6861,7 +8456,7 @@
       </w:rPr>
     </w:lvl>
   </w:abstractNum>
-  <w:abstractNum w:abstractNumId="10">
+  <w:abstractNum w:abstractNumId="10" w15:restartNumberingAfterBreak="0">
     <w:nsid w:val="2F685F2D"/>
     <w:multiLevelType w:val="hybridMultilevel"/>
     <w:tmpl w:val="2098C854"/>
@@ -6974,7 +8569,7 @@
       </w:rPr>
     </w:lvl>
   </w:abstractNum>
-  <w:abstractNum w:abstractNumId="11">
+  <w:abstractNum w:abstractNumId="11" w15:restartNumberingAfterBreak="0">
     <w:nsid w:val="32AC339C"/>
     <w:multiLevelType w:val="hybridMultilevel"/>
     <w:tmpl w:val="446C6C96"/>
@@ -7087,7 +8682,7 @@
       </w:rPr>
     </w:lvl>
   </w:abstractNum>
-  <w:abstractNum w:abstractNumId="12">
+  <w:abstractNum w:abstractNumId="12" w15:restartNumberingAfterBreak="0">
     <w:nsid w:val="367738F0"/>
     <w:multiLevelType w:val="hybridMultilevel"/>
     <w:tmpl w:val="1114A5EE"/>
@@ -7200,7 +8795,7 @@
       </w:rPr>
     </w:lvl>
   </w:abstractNum>
-  <w:abstractNum w:abstractNumId="13">
+  <w:abstractNum w:abstractNumId="13" w15:restartNumberingAfterBreak="0">
     <w:nsid w:val="369D5F6C"/>
     <w:multiLevelType w:val="hybridMultilevel"/>
     <w:tmpl w:val="EB385882"/>
@@ -7313,7 +8908,7 @@
       </w:rPr>
     </w:lvl>
   </w:abstractNum>
-  <w:abstractNum w:abstractNumId="14">
+  <w:abstractNum w:abstractNumId="14" w15:restartNumberingAfterBreak="0">
     <w:nsid w:val="36C6086B"/>
     <w:multiLevelType w:val="hybridMultilevel"/>
     <w:tmpl w:val="36FCADFA"/>
@@ -7426,7 +9021,7 @@
       </w:rPr>
     </w:lvl>
   </w:abstractNum>
-  <w:abstractNum w:abstractNumId="15">
+  <w:abstractNum w:abstractNumId="15" w15:restartNumberingAfterBreak="0">
     <w:nsid w:val="3B600A4A"/>
     <w:multiLevelType w:val="hybridMultilevel"/>
     <w:tmpl w:val="F7F03560"/>
@@ -7539,7 +9134,7 @@
       </w:rPr>
     </w:lvl>
   </w:abstractNum>
-  <w:abstractNum w:abstractNumId="16">
+  <w:abstractNum w:abstractNumId="16" w15:restartNumberingAfterBreak="0">
     <w:nsid w:val="3C0B34D3"/>
     <w:multiLevelType w:val="hybridMultilevel"/>
     <w:tmpl w:val="08D2D676"/>
@@ -7652,7 +9247,7 @@
       </w:rPr>
     </w:lvl>
   </w:abstractNum>
-  <w:abstractNum w:abstractNumId="17">
+  <w:abstractNum w:abstractNumId="17" w15:restartNumberingAfterBreak="0">
     <w:nsid w:val="40BE71A9"/>
     <w:multiLevelType w:val="hybridMultilevel"/>
     <w:tmpl w:val="5794252C"/>
@@ -7765,7 +9360,7 @@
       </w:rPr>
     </w:lvl>
   </w:abstractNum>
-  <w:abstractNum w:abstractNumId="18">
+  <w:abstractNum w:abstractNumId="18" w15:restartNumberingAfterBreak="0">
     <w:nsid w:val="47A428DA"/>
     <w:multiLevelType w:val="hybridMultilevel"/>
     <w:tmpl w:val="C1CEABFE"/>
@@ -7878,7 +9473,7 @@
       </w:rPr>
     </w:lvl>
   </w:abstractNum>
-  <w:abstractNum w:abstractNumId="19">
+  <w:abstractNum w:abstractNumId="19" w15:restartNumberingAfterBreak="0">
     <w:nsid w:val="49C24C23"/>
     <w:multiLevelType w:val="hybridMultilevel"/>
     <w:tmpl w:val="761A3568"/>
@@ -7991,7 +9586,7 @@
       </w:rPr>
     </w:lvl>
   </w:abstractNum>
-  <w:abstractNum w:abstractNumId="20">
+  <w:abstractNum w:abstractNumId="20" w15:restartNumberingAfterBreak="0">
     <w:nsid w:val="55781FD8"/>
     <w:multiLevelType w:val="hybridMultilevel"/>
     <w:tmpl w:val="6F34AC3E"/>
@@ -8104,7 +9699,7 @@
       </w:rPr>
     </w:lvl>
   </w:abstractNum>
-  <w:abstractNum w:abstractNumId="21">
+  <w:abstractNum w:abstractNumId="21" w15:restartNumberingAfterBreak="0">
     <w:nsid w:val="563D1AC0"/>
     <w:multiLevelType w:val="hybridMultilevel"/>
     <w:tmpl w:val="E682BFE8"/>
@@ -8217,7 +9812,7 @@
       </w:rPr>
     </w:lvl>
   </w:abstractNum>
-  <w:abstractNum w:abstractNumId="22">
+  <w:abstractNum w:abstractNumId="22" w15:restartNumberingAfterBreak="0">
     <w:nsid w:val="598E5348"/>
     <w:multiLevelType w:val="hybridMultilevel"/>
     <w:tmpl w:val="65A297F6"/>
@@ -8330,7 +9925,7 @@
       </w:rPr>
     </w:lvl>
   </w:abstractNum>
-  <w:abstractNum w:abstractNumId="23">
+  <w:abstractNum w:abstractNumId="23" w15:restartNumberingAfterBreak="0">
     <w:nsid w:val="67C23FF8"/>
     <w:multiLevelType w:val="hybridMultilevel"/>
     <w:tmpl w:val="7C1E044A"/>
@@ -8443,7 +10038,7 @@
       </w:rPr>
     </w:lvl>
   </w:abstractNum>
-  <w:abstractNum w:abstractNumId="24">
+  <w:abstractNum w:abstractNumId="24" w15:restartNumberingAfterBreak="0">
     <w:nsid w:val="68AA104C"/>
     <w:multiLevelType w:val="hybridMultilevel"/>
     <w:tmpl w:val="EEFE2E98"/>
@@ -8556,7 +10151,119 @@
       </w:rPr>
     </w:lvl>
   </w:abstractNum>
-  <w:abstractNum w:abstractNumId="25">
+  <w:abstractNum w:abstractNumId="25" w15:restartNumberingAfterBreak="0">
+    <w:nsid w:val="704C6A75"/>
+    <w:multiLevelType w:val="hybridMultilevel"/>
+    <w:tmpl w:val="594E7686"/>
+    <w:lvl w:ilvl="0" w:tplc="811CA42A">
+      <w:numFmt w:val="bullet"/>
+      <w:lvlText w:val="-"/>
+      <w:lvlJc w:val="left"/>
+      <w:pPr>
+        <w:ind w:left="1800" w:hanging="360"/>
+      </w:pPr>
+      <w:rPr>
+        <w:rFonts w:ascii="Times New Roman" w:eastAsiaTheme="minorHAnsi" w:hAnsi="Times New Roman" w:cs="Times New Roman" w:hint="default"/>
+      </w:rPr>
+    </w:lvl>
+    <w:lvl w:ilvl="1" w:tplc="04090003" w:tentative="1">
+      <w:start w:val="1"/>
+      <w:numFmt w:val="bullet"/>
+      <w:lvlText w:val="o"/>
+      <w:lvlJc w:val="left"/>
+      <w:pPr>
+        <w:ind w:left="2520" w:hanging="360"/>
+      </w:pPr>
+      <w:rPr>
+        <w:rFonts w:ascii="Courier New" w:hAnsi="Courier New" w:cs="Courier New" w:hint="default"/>
+      </w:rPr>
+    </w:lvl>
+    <w:lvl w:ilvl="2" w:tplc="04090005" w:tentative="1">
+      <w:start w:val="1"/>
+      <w:numFmt w:val="bullet"/>
+      <w:lvlText w:val=""/>
+      <w:lvlJc w:val="left"/>
+      <w:pPr>
+        <w:ind w:left="3240" w:hanging="360"/>
+      </w:pPr>
+      <w:rPr>
+        <w:rFonts w:ascii="Wingdings" w:hAnsi="Wingdings" w:hint="default"/>
+      </w:rPr>
+    </w:lvl>
+    <w:lvl w:ilvl="3" w:tplc="04090001" w:tentative="1">
+      <w:start w:val="1"/>
+      <w:numFmt w:val="bullet"/>
+      <w:lvlText w:val=""/>
+      <w:lvlJc w:val="left"/>
+      <w:pPr>
+        <w:ind w:left="3960" w:hanging="360"/>
+      </w:pPr>
+      <w:rPr>
+        <w:rFonts w:ascii="Symbol" w:hAnsi="Symbol" w:hint="default"/>
+      </w:rPr>
+    </w:lvl>
+    <w:lvl w:ilvl="4" w:tplc="04090003" w:tentative="1">
+      <w:start w:val="1"/>
+      <w:numFmt w:val="bullet"/>
+      <w:lvlText w:val="o"/>
+      <w:lvlJc w:val="left"/>
+      <w:pPr>
+        <w:ind w:left="4680" w:hanging="360"/>
+      </w:pPr>
+      <w:rPr>
+        <w:rFonts w:ascii="Courier New" w:hAnsi="Courier New" w:cs="Courier New" w:hint="default"/>
+      </w:rPr>
+    </w:lvl>
+    <w:lvl w:ilvl="5" w:tplc="04090005" w:tentative="1">
+      <w:start w:val="1"/>
+      <w:numFmt w:val="bullet"/>
+      <w:lvlText w:val=""/>
+      <w:lvlJc w:val="left"/>
+      <w:pPr>
+        <w:ind w:left="5400" w:hanging="360"/>
+      </w:pPr>
+      <w:rPr>
+        <w:rFonts w:ascii="Wingdings" w:hAnsi="Wingdings" w:hint="default"/>
+      </w:rPr>
+    </w:lvl>
+    <w:lvl w:ilvl="6" w:tplc="04090001" w:tentative="1">
+      <w:start w:val="1"/>
+      <w:numFmt w:val="bullet"/>
+      <w:lvlText w:val=""/>
+      <w:lvlJc w:val="left"/>
+      <w:pPr>
+        <w:ind w:left="6120" w:hanging="360"/>
+      </w:pPr>
+      <w:rPr>
+        <w:rFonts w:ascii="Symbol" w:hAnsi="Symbol" w:hint="default"/>
+      </w:rPr>
+    </w:lvl>
+    <w:lvl w:ilvl="7" w:tplc="04090003" w:tentative="1">
+      <w:start w:val="1"/>
+      <w:numFmt w:val="bullet"/>
+      <w:lvlText w:val="o"/>
+      <w:lvlJc w:val="left"/>
+      <w:pPr>
+        <w:ind w:left="6840" w:hanging="360"/>
+      </w:pPr>
+      <w:rPr>
+        <w:rFonts w:ascii="Courier New" w:hAnsi="Courier New" w:cs="Courier New" w:hint="default"/>
+      </w:rPr>
+    </w:lvl>
+    <w:lvl w:ilvl="8" w:tplc="04090005" w:tentative="1">
+      <w:start w:val="1"/>
+      <w:numFmt w:val="bullet"/>
+      <w:lvlText w:val=""/>
+      <w:lvlJc w:val="left"/>
+      <w:pPr>
+        <w:ind w:left="7560" w:hanging="360"/>
+      </w:pPr>
+      <w:rPr>
+        <w:rFonts w:ascii="Wingdings" w:hAnsi="Wingdings" w:hint="default"/>
+      </w:rPr>
+    </w:lvl>
+  </w:abstractNum>
+  <w:abstractNum w:abstractNumId="26" w15:restartNumberingAfterBreak="0">
     <w:nsid w:val="72AE54CC"/>
     <w:multiLevelType w:val="hybridMultilevel"/>
     <w:tmpl w:val="B01A7DC0"/>
@@ -8669,7 +10376,7 @@
       </w:rPr>
     </w:lvl>
   </w:abstractNum>
-  <w:abstractNum w:abstractNumId="26">
+  <w:abstractNum w:abstractNumId="27" w15:restartNumberingAfterBreak="0">
     <w:nsid w:val="72D23B8A"/>
     <w:multiLevelType w:val="hybridMultilevel"/>
     <w:tmpl w:val="043E06C8"/>
@@ -8782,7 +10489,7 @@
       </w:rPr>
     </w:lvl>
   </w:abstractNum>
-  <w:abstractNum w:abstractNumId="27">
+  <w:abstractNum w:abstractNumId="28" w15:restartNumberingAfterBreak="0">
     <w:nsid w:val="7822053A"/>
     <w:multiLevelType w:val="hybridMultilevel"/>
     <w:tmpl w:val="65EEDC1A"/>
@@ -8895,7 +10602,7 @@
       </w:rPr>
     </w:lvl>
   </w:abstractNum>
-  <w:abstractNum w:abstractNumId="28">
+  <w:abstractNum w:abstractNumId="29" w15:restartNumberingAfterBreak="0">
     <w:nsid w:val="7FFB1D20"/>
     <w:multiLevelType w:val="hybridMultilevel"/>
     <w:tmpl w:val="1F2C2B0C"/>
@@ -9015,7 +10722,7 @@
     <w:abstractNumId w:val="20"/>
   </w:num>
   <w:num w:numId="3">
-    <w:abstractNumId w:val="26"/>
+    <w:abstractNumId w:val="27"/>
   </w:num>
   <w:num w:numId="4">
     <w:abstractNumId w:val="23"/>
@@ -9063,7 +10770,7 @@
     <w:abstractNumId w:val="2"/>
   </w:num>
   <w:num w:numId="19">
-    <w:abstractNumId w:val="25"/>
+    <w:abstractNumId w:val="26"/>
   </w:num>
   <w:num w:numId="20">
     <w:abstractNumId w:val="9"/>
@@ -9081,7 +10788,7 @@
     <w:abstractNumId w:val="6"/>
   </w:num>
   <w:num w:numId="25">
-    <w:abstractNumId w:val="28"/>
+    <w:abstractNumId w:val="29"/>
   </w:num>
   <w:num w:numId="26">
     <w:abstractNumId w:val="5"/>
@@ -9090,10 +10797,13 @@
     <w:abstractNumId w:val="17"/>
   </w:num>
   <w:num w:numId="28">
-    <w:abstractNumId w:val="27"/>
+    <w:abstractNumId w:val="28"/>
   </w:num>
   <w:num w:numId="29">
     <w:abstractNumId w:val="0"/>
+  </w:num>
+  <w:num w:numId="30">
+    <w:abstractNumId w:val="25"/>
   </w:num>
 </w:numbering>
 </file>
@@ -9901,7 +11611,7 @@
 </file>
 
 <file path=customXml/itemProps1.xml><?xml version="1.0" encoding="utf-8"?>
-<ds:datastoreItem xmlns:ds="http://schemas.openxmlformats.org/officeDocument/2006/customXml" ds:itemID="{3BD3217D-5E46-4683-A75F-F47C207E4617}">
+<ds:datastoreItem xmlns:ds="http://schemas.openxmlformats.org/officeDocument/2006/customXml" ds:itemID="{3B48453C-DA48-49E4-8674-27CF7CFAE48D}">
   <ds:schemaRefs>
     <ds:schemaRef ds:uri="http://schemas.openxmlformats.org/officeDocument/2006/bibliography"/>
   </ds:schemaRefs>

</xml_diff>

<commit_message>
Added HTTP Response message on Prelim notes
</commit_message>
<xml_diff>
--- a/PRELIMS/PRELIMNOTES.docx
+++ b/PRELIMS/PRELIMNOTES.docx
@@ -6900,17 +6900,7 @@
           <w:sz w:val="24"/>
           <w:szCs w:val="24"/>
         </w:rPr>
-        <w:t>A HTTP request me</w:t>
-      </w:r>
-      <w:bookmarkStart w:id="0" w:name="_GoBack"/>
-      <w:bookmarkEnd w:id="0"/>
-      <w:r>
-        <w:rPr>
-          <w:rFonts w:ascii="Times New Roman" w:hAnsi="Times New Roman" w:cs="Times New Roman"/>
-          <w:sz w:val="24"/>
-          <w:szCs w:val="24"/>
-        </w:rPr>
-        <w:t>ssage from an HTTP client sends to a server</w:t>
+        <w:t>A HTTP request message from an HTTP client sends to a server</w:t>
       </w:r>
       <w:r>
         <w:rPr>
@@ -7358,6 +7348,14 @@
       </w:r>
     </w:p>
     <w:p>
+      <w:pPr>
+        <w:rPr>
+          <w:rFonts w:ascii="Times New Roman" w:hAnsi="Times New Roman" w:cs="Times New Roman"/>
+          <w:b/>
+          <w:sz w:val="24"/>
+          <w:szCs w:val="24"/>
+        </w:rPr>
+      </w:pPr>
       <w:r>
         <w:rPr>
           <w:rFonts w:ascii="Times New Roman" w:eastAsia="Times New Roman" w:hAnsi="Times New Roman" w:cs="Times New Roman"/>
@@ -7367,6 +7365,344 @@
         </w:rPr>
         <w:br/>
       </w:r>
+      <w:r>
+        <w:rPr>
+          <w:rFonts w:ascii="Times New Roman" w:hAnsi="Times New Roman" w:cs="Times New Roman"/>
+          <w:b/>
+          <w:sz w:val="24"/>
+          <w:szCs w:val="24"/>
+        </w:rPr>
+        <w:t>HTTP Response Message</w:t>
+      </w:r>
+    </w:p>
+    <w:p>
+      <w:pPr>
+        <w:rPr>
+          <w:rFonts w:ascii="Times New Roman" w:hAnsi="Times New Roman" w:cs="Times New Roman"/>
+          <w:sz w:val="24"/>
+          <w:szCs w:val="24"/>
+        </w:rPr>
+      </w:pPr>
+      <w:r>
+        <w:rPr>
+          <w:rFonts w:ascii="Times New Roman" w:hAnsi="Times New Roman" w:cs="Times New Roman"/>
+          <w:b/>
+          <w:sz w:val="24"/>
+          <w:szCs w:val="24"/>
+        </w:rPr>
+        <w:tab/>
+      </w:r>
+      <w:r>
+        <w:rPr>
+          <w:rFonts w:ascii="Times New Roman" w:hAnsi="Times New Roman" w:cs="Times New Roman"/>
+          <w:sz w:val="24"/>
+          <w:szCs w:val="24"/>
+        </w:rPr>
+        <w:t xml:space="preserve">After the HTTP client sent the request message, the server will receive and interpret the request message. </w:t>
+      </w:r>
+    </w:p>
+    <w:p>
+      <w:pPr>
+        <w:pStyle w:val="NoSpacing"/>
+        <w:numPr>
+          <w:ilvl w:val="0"/>
+          <w:numId w:val="15"/>
+        </w:numPr>
+      </w:pPr>
+      <w:r>
+        <w:t>Status-Line (CRLF –terminated line consisting of three space-separated values)</w:t>
+      </w:r>
+    </w:p>
+    <w:p>
+      <w:pPr>
+        <w:pStyle w:val="NoSpacing"/>
+        <w:numPr>
+          <w:ilvl w:val="1"/>
+          <w:numId w:val="15"/>
+        </w:numPr>
+      </w:pPr>
+      <w:r>
+        <w:t>HTTP Protocol Version</w:t>
+      </w:r>
+    </w:p>
+    <w:p>
+      <w:pPr>
+        <w:pStyle w:val="NoSpacing"/>
+        <w:numPr>
+          <w:ilvl w:val="1"/>
+          <w:numId w:val="15"/>
+        </w:numPr>
+      </w:pPr>
+      <w:r>
+        <w:t xml:space="preserve">Status Code </w:t>
+      </w:r>
+    </w:p>
+    <w:p>
+      <w:pPr>
+        <w:pStyle w:val="NoSpacing"/>
+        <w:numPr>
+          <w:ilvl w:val="1"/>
+          <w:numId w:val="15"/>
+        </w:numPr>
+      </w:pPr>
+      <w:r>
+        <w:t>Reason Phrase</w:t>
+      </w:r>
+    </w:p>
+    <w:p>
+      <w:pPr>
+        <w:pStyle w:val="ListParagraph"/>
+        <w:numPr>
+          <w:ilvl w:val="0"/>
+          <w:numId w:val="15"/>
+        </w:numPr>
+      </w:pPr>
+      <w:r>
+        <w:t>Message Headers (general, response, and/or entity headers)</w:t>
+      </w:r>
+    </w:p>
+    <w:p>
+      <w:pPr>
+        <w:pStyle w:val="ListParagraph"/>
+        <w:numPr>
+          <w:ilvl w:val="0"/>
+          <w:numId w:val="15"/>
+        </w:numPr>
+      </w:pPr>
+      <w:r>
+        <w:t xml:space="preserve">Empty Line ( nothing </w:t>
+      </w:r>
+      <w:proofErr w:type="spellStart"/>
+      <w:r>
+        <w:t>preciding</w:t>
+      </w:r>
+      <w:proofErr w:type="spellEnd"/>
+      <w:r>
+        <w:t xml:space="preserve"> CRLF)</w:t>
+      </w:r>
+    </w:p>
+    <w:p>
+      <w:pPr>
+        <w:pStyle w:val="ListParagraph"/>
+        <w:numPr>
+          <w:ilvl w:val="0"/>
+          <w:numId w:val="15"/>
+        </w:numPr>
+      </w:pPr>
+      <w:r>
+        <w:t>Message Body (optional)</w:t>
+      </w:r>
+    </w:p>
+    <w:p>
+      <w:pPr>
+        <w:rPr>
+          <w:b/>
+        </w:rPr>
+      </w:pPr>
+      <w:r>
+        <w:rPr>
+          <w:b/>
+        </w:rPr>
+        <w:t>Status-Line</w:t>
+      </w:r>
+    </w:p>
+    <w:p>
+      <w:r>
+        <w:t xml:space="preserve">- Compose of the version of the protocol, next to it is the HTTP status code and the meaning of the code. </w:t>
+      </w:r>
+    </w:p>
+    <w:p>
+      <w:pPr>
+        <w:rPr>
+          <w:b/>
+        </w:rPr>
+      </w:pPr>
+      <w:r>
+        <w:rPr>
+          <w:b/>
+        </w:rPr>
+        <w:t>Response Message Header</w:t>
+      </w:r>
+    </w:p>
+    <w:p>
+      <w:r>
+        <w:t>- Each field is compose of name, separated by a colon and a field value. These field names are case-sensitive.  Message Header makes the server able to exceed additional information of the response that is not included in the Status-Line. It also gives information about the server, and the identified resource access of the Request-URI.</w:t>
+      </w:r>
+    </w:p>
+    <w:p>
+      <w:r>
+        <w:t>Example:</w:t>
+      </w:r>
+    </w:p>
+    <w:p>
+      <w:pPr>
+        <w:spacing w:after="0"/>
+      </w:pPr>
+      <w:r>
+        <w:t>HTTP/1.1 404 Not Found</w:t>
+      </w:r>
+    </w:p>
+    <w:p>
+      <w:pPr>
+        <w:spacing w:after="0"/>
+      </w:pPr>
+      <w:r>
+        <w:t>Date: Fri, 10 Mar 2017 8:16:36 GMT</w:t>
+      </w:r>
+    </w:p>
+    <w:p>
+      <w:pPr>
+        <w:spacing w:after="0"/>
+      </w:pPr>
+      <w:r>
+        <w:t>Server: Apache/2.2.14 (Win32)</w:t>
+      </w:r>
+    </w:p>
+    <w:p>
+      <w:pPr>
+        <w:spacing w:after="0"/>
+      </w:pPr>
+      <w:r>
+        <w:t>Content-Length: 320</w:t>
+      </w:r>
+    </w:p>
+    <w:p>
+      <w:pPr>
+        <w:spacing w:after="0"/>
+      </w:pPr>
+      <w:r>
+        <w:t>Connection: Closed</w:t>
+      </w:r>
+    </w:p>
+    <w:p>
+      <w:pPr>
+        <w:spacing w:after="0"/>
+      </w:pPr>
+      <w:r>
+        <w:t>Content-Type: text/html</w:t>
+      </w:r>
+      <w:bookmarkStart w:id="0" w:name="_GoBack"/>
+      <w:bookmarkEnd w:id="0"/>
+    </w:p>
+    <w:p>
+      <w:pPr>
+        <w:spacing w:after="0"/>
+      </w:pPr>
+      <w:proofErr w:type="gramStart"/>
+      <w:r>
+        <w:t>&lt;!DOCTYPE</w:t>
+      </w:r>
+      <w:proofErr w:type="gramEnd"/>
+      <w:r>
+        <w:t xml:space="preserve"> HT</w:t>
+      </w:r>
+      <w:r>
+        <w:t>ML&gt;</w:t>
+      </w:r>
+    </w:p>
+    <w:p>
+      <w:pPr>
+        <w:spacing w:after="0"/>
+      </w:pPr>
+      <w:r>
+        <w:t>&lt;</w:t>
+      </w:r>
+      <w:proofErr w:type="gramStart"/>
+      <w:r>
+        <w:t>html</w:t>
+      </w:r>
+      <w:proofErr w:type="gramEnd"/>
+      <w:r>
+        <w:t>&gt;</w:t>
+      </w:r>
+    </w:p>
+    <w:p>
+      <w:pPr>
+        <w:spacing w:after="0"/>
+      </w:pPr>
+      <w:r>
+        <w:t>&lt;</w:t>
+      </w:r>
+      <w:proofErr w:type="gramStart"/>
+      <w:r>
+        <w:t>head</w:t>
+      </w:r>
+      <w:proofErr w:type="gramEnd"/>
+      <w:r>
+        <w:t>&gt;</w:t>
+      </w:r>
+      <w:r>
+        <w:t xml:space="preserve"> </w:t>
+      </w:r>
+      <w:r>
+        <w:t>&lt;title&gt;404 Not Found&lt;/title&gt;</w:t>
+      </w:r>
+    </w:p>
+    <w:p>
+      <w:pPr>
+        <w:spacing w:after="0"/>
+      </w:pPr>
+      <w:r>
+        <w:t>&lt;/head&gt;</w:t>
+      </w:r>
+    </w:p>
+    <w:p>
+      <w:pPr>
+        <w:spacing w:after="0"/>
+      </w:pPr>
+      <w:r>
+        <w:t>&lt;</w:t>
+      </w:r>
+      <w:proofErr w:type="gramStart"/>
+      <w:r>
+        <w:t>body</w:t>
+      </w:r>
+      <w:proofErr w:type="gramEnd"/>
+      <w:r>
+        <w:t>&gt;</w:t>
+      </w:r>
+    </w:p>
+    <w:p>
+      <w:pPr>
+        <w:spacing w:after="0"/>
+      </w:pPr>
+      <w:r>
+        <w:t xml:space="preserve">   &lt;h1&gt;Not Found&lt;/h1&gt;</w:t>
+      </w:r>
+    </w:p>
+    <w:p>
+      <w:pPr>
+        <w:spacing w:after="0"/>
+      </w:pPr>
+      <w:r>
+        <w:t xml:space="preserve">   &lt;p&gt;The requested URL /t.html was not found on this server</w:t>
+      </w:r>
+      <w:proofErr w:type="gramStart"/>
+      <w:r>
+        <w:t>.&lt;</w:t>
+      </w:r>
+      <w:proofErr w:type="gramEnd"/>
+      <w:r>
+        <w:t>/p&gt;</w:t>
+      </w:r>
+    </w:p>
+    <w:p>
+      <w:pPr>
+        <w:spacing w:after="0"/>
+      </w:pPr>
+      <w:r>
+        <w:t>&lt;/body&gt;</w:t>
+      </w:r>
+    </w:p>
+    <w:p>
+      <w:pPr>
+        <w:spacing w:after="0"/>
+      </w:pPr>
+      <w:r>
+        <w:t>&lt;/html&gt;</w:t>
+      </w:r>
+    </w:p>
+    <w:p>
       <w:r>
         <w:rPr>
           <w:rFonts w:ascii="Times New Roman" w:eastAsia="Times New Roman" w:hAnsi="Times New Roman" w:cs="Times New Roman"/>
@@ -11611,7 +11947,7 @@
 </file>
 
 <file path=customXml/itemProps1.xml><?xml version="1.0" encoding="utf-8"?>
-<ds:datastoreItem xmlns:ds="http://schemas.openxmlformats.org/officeDocument/2006/customXml" ds:itemID="{3B48453C-DA48-49E4-8674-27CF7CFAE48D}">
+<ds:datastoreItem xmlns:ds="http://schemas.openxmlformats.org/officeDocument/2006/customXml" ds:itemID="{19DAA149-6D27-4868-8090-FFFC9D0443B5}">
   <ds:schemaRefs>
     <ds:schemaRef ds:uri="http://schemas.openxmlformats.org/officeDocument/2006/bibliography"/>
   </ds:schemaRefs>

</xml_diff>